<commit_message>
Avances con seccion de implementacion. Comienzo de Conclusiones.
</commit_message>
<xml_diff>
--- a/Documentacion/Entregas/Entrega_current/Mauricio/Documento final_v3.docx
+++ b/Documentacion/Entregas/Entrega_current/Mauricio/Documento final_v3.docx
@@ -549,7 +549,13 @@
         <w:pStyle w:val="Textoindependiente"/>
       </w:pPr>
       <w:r>
-        <w:t xml:space="preserve">A Martin Rodríguez de los Santospor su gran apoyo, el cual hizo posible la </w:t>
+        <w:t>A Martin Rodríguez de los Santos</w:t>
+      </w:r>
+      <w:r>
+        <w:t xml:space="preserve"> </w:t>
+      </w:r>
+      <w:r>
+        <w:t xml:space="preserve">por su gran apoyo, el cual hizo posible la </w:t>
       </w:r>
       <w:r>
         <w:t>realización de este proyecto.</w:t>
@@ -6261,6 +6267,7 @@
         <w:jc w:val="both"/>
       </w:pPr>
       <w:r>
+        <w:lastRenderedPageBreak/>
         <w:t>Compras en Google Play</w:t>
       </w:r>
     </w:p>
@@ -6278,11 +6285,7 @@
         <w:t xml:space="preserve"> al usuario  tener siempre s</w:t>
       </w:r>
       <w:r>
-        <w:t xml:space="preserve">u cartera disponible ya sea para </w:t>
-      </w:r>
-      <w:r>
-        <w:lastRenderedPageBreak/>
-        <w:t>una tienda física u online. Los dispositivos en Google Play no pueden aceptar pedi</w:t>
+        <w:t>u cartera disponible ya sea para una tienda física u online. Los dispositivos en Google Play no pueden aceptar pedi</w:t>
       </w:r>
       <w:r>
         <w:t>dos a través del fax, teléfono,</w:t>
@@ -6637,6 +6640,7 @@
       <w:bookmarkStart w:id="37" w:name="_Toc366690020"/>
       <w:bookmarkStart w:id="38" w:name="_Toc374025621"/>
       <w:r>
+        <w:lastRenderedPageBreak/>
         <w:t>Java Enterprise Edition</w:t>
       </w:r>
       <w:bookmarkEnd w:id="37"/>
@@ -6707,7 +6711,6 @@
           <w:szCs w:val="20"/>
           <w:lang w:val="es-UY"/>
         </w:rPr>
-        <w:lastRenderedPageBreak/>
         <w:t>realizar</w:t>
       </w:r>
       <w:r>
@@ -7230,6 +7233,7 @@
       <w:bookmarkStart w:id="41" w:name="_Toc374025622"/>
       <w:bookmarkEnd w:id="39"/>
       <w:r>
+        <w:lastRenderedPageBreak/>
         <w:t>Smartdevices</w:t>
       </w:r>
       <w:bookmarkEnd w:id="40"/>
@@ -7267,11 +7271,7 @@
         <w:t xml:space="preserve"> para concentrar sus correos, cuentas, manejar su calendario digital, </w:t>
       </w:r>
       <w:r>
-        <w:t xml:space="preserve">entre </w:t>
-      </w:r>
-      <w:r>
-        <w:lastRenderedPageBreak/>
-        <w:t>otros</w:t>
+        <w:t>entre otros</w:t>
       </w:r>
       <w:r>
         <w:t>.  De aquí</w:t>
@@ -21726,6 +21726,7 @@
           <w:sz w:val="20"/>
           <w:szCs w:val="20"/>
         </w:rPr>
+        <w:lastRenderedPageBreak/>
         <w:t>Clase persistente:</w:t>
       </w:r>
       <w:r>
@@ -21747,7 +21748,6 @@
         <w:rPr>
           <w:rFonts w:eastAsia="Times New Roman"/>
         </w:rPr>
-        <w:lastRenderedPageBreak/>
         <w:t>parametros</w:t>
       </w:r>
       <w:bookmarkEnd w:id="123"/>
@@ -22158,6 +22158,7 @@
         <w:rPr>
           <w:rFonts w:eastAsia="Times New Roman"/>
         </w:rPr>
+        <w:lastRenderedPageBreak/>
         <w:t>usuario</w:t>
       </w:r>
       <w:r>
@@ -22190,7 +22191,6 @@
         <w:rPr>
           <w:b/>
         </w:rPr>
-        <w:lastRenderedPageBreak/>
         <w:t>Clase persistente:</w:t>
       </w:r>
       <w:r>
@@ -24287,7 +24287,11 @@
         <w:pStyle w:val="Textoindependiente"/>
       </w:pPr>
       <w:r>
-        <w:t>Este escenario presenta los componentes implantados en nodos totalmente independientes, un nodo corriendo el Servidor de Aplicaciones, otro con el Servidor de Base de Datos y otros nodos (clientes) ejecutando los browsers y las aplicaciones móviles consumiendo la aplicación. Esto promueve la escalabilidad y performance del sistema, así como la rápida recuperación del sistema ante posibles fallas en alguno de los nodos.</w:t>
+        <w:t xml:space="preserve">Este escenario presenta los componentes implantados en nodos totalmente independientes, un nodo corriendo el Servidor de Aplicaciones, otro con el Servidor de Base de Datos y otros nodos (clientes) ejecutando los browsers y las aplicaciones móviles consumiendo la aplicación. </w:t>
+      </w:r>
+      <w:r>
+        <w:lastRenderedPageBreak/>
+        <w:t>Esto promueve la escalabilidad y performance del sistema, así como la rápida recuperación del sistema ante posibles fallas en alguno de los nodos.</w:t>
       </w:r>
     </w:p>
     <w:p>
@@ -24444,6 +24448,7 @@
           <w:noProof/>
           <w:lang w:val="es-ES" w:eastAsia="es-ES"/>
         </w:rPr>
+        <w:lastRenderedPageBreak/>
         <w:drawing>
           <wp:inline distT="0" distB="0" distL="0" distR="0">
             <wp:extent cx="2906490" cy="1719617"/>
@@ -25034,6 +25039,7 @@
       <w:bookmarkStart w:id="187" w:name="_Toc370250567"/>
       <w:bookmarkStart w:id="188" w:name="_Toc370251871"/>
       <w:r>
+        <w:lastRenderedPageBreak/>
         <w:t>Interfaz de Usuario según requerimientos</w:t>
       </w:r>
       <w:bookmarkEnd w:id="185"/>
@@ -25209,7 +25215,6 @@
       <w:bookmarkStart w:id="191" w:name="_Toc370250568"/>
       <w:bookmarkStart w:id="192" w:name="_Toc370251872"/>
       <w:r>
-        <w:lastRenderedPageBreak/>
         <w:t>Interfaz de Usuario: aspecto visua</w:t>
       </w:r>
       <w:bookmarkEnd w:id="189"/>
@@ -25603,28 +25608,35 @@
     <w:p>
       <w:pPr>
         <w:pStyle w:val="Textoindependiente"/>
-      </w:pPr>
-      <w:r>
+        <w:jc w:val="both"/>
+        <w:rPr>
+          <w:sz w:val="20"/>
+          <w:szCs w:val="20"/>
+        </w:rPr>
+      </w:pPr>
+      <w:r>
+        <w:rPr>
+          <w:sz w:val="20"/>
+          <w:szCs w:val="20"/>
+        </w:rPr>
         <w:t>Una vez estén disponibles las especificaciones de los módulos a desarrollar en las etapas de Análisis y Diseño, comienza la etapa de Implementación o Generación de código de la solución.</w:t>
       </w:r>
     </w:p>
     <w:p>
       <w:pPr>
         <w:pStyle w:val="Textoindependiente"/>
-      </w:pPr>
-      <w:r>
-        <w:t xml:space="preserve">El objetivo principal de la etapa de implementación es desarrollar la arquitectura y el sistema como un todo. De forma más específica, los propósitos de </w:t>
-      </w:r>
-      <w:smartTag w:uri="urn:schemas-microsoft-com:office:smarttags" w:element="PersonName">
-        <w:smartTagPr>
-          <w:attr w:name="ProductID" w:val="la Implementación"/>
-        </w:smartTagPr>
-        <w:r>
-          <w:t>la Implementación</w:t>
-        </w:r>
-      </w:smartTag>
-      <w:r>
-        <w:t xml:space="preserve"> son:</w:t>
+        <w:jc w:val="both"/>
+        <w:rPr>
+          <w:sz w:val="20"/>
+          <w:szCs w:val="20"/>
+        </w:rPr>
+      </w:pPr>
+      <w:r>
+        <w:rPr>
+          <w:sz w:val="20"/>
+          <w:szCs w:val="20"/>
+        </w:rPr>
+        <w:t>El objetivo principal de la etapa de implementación es desarrollar la arquitectura y el sistema como un todo. De forma más específica, los propósitos de la Implementación son:</w:t>
       </w:r>
     </w:p>
     <w:p>
@@ -25635,14 +25647,30 @@
           <w:numId w:val="19"/>
         </w:numPr>
         <w:jc w:val="both"/>
-      </w:pPr>
-      <w:r>
+        <w:rPr>
+          <w:sz w:val="20"/>
+          <w:szCs w:val="20"/>
+        </w:rPr>
+      </w:pPr>
+      <w:r>
+        <w:rPr>
+          <w:sz w:val="20"/>
+          <w:szCs w:val="20"/>
+        </w:rPr>
         <w:t>Definir la orga</w:t>
       </w:r>
       <w:r>
+        <w:rPr>
+          <w:sz w:val="20"/>
+          <w:szCs w:val="20"/>
+        </w:rPr>
         <w:t>ni</w:t>
       </w:r>
       <w:r>
+        <w:rPr>
+          <w:sz w:val="20"/>
+          <w:szCs w:val="20"/>
+        </w:rPr>
         <w:t>zación del código en términos de subsistemas estructurados en capas.</w:t>
       </w:r>
     </w:p>
@@ -25654,8 +25682,16 @@
           <w:numId w:val="19"/>
         </w:numPr>
         <w:jc w:val="both"/>
-      </w:pPr>
-      <w:r>
+        <w:rPr>
+          <w:sz w:val="20"/>
+          <w:szCs w:val="20"/>
+        </w:rPr>
+      </w:pPr>
+      <w:r>
+        <w:rPr>
+          <w:sz w:val="20"/>
+          <w:szCs w:val="20"/>
+        </w:rPr>
         <w:t>Implementar (codificar u estructurar) clases y objetivos en términos de componentes (éstos son código fuente, archivos ejecutables, bases de datos, entre otros)</w:t>
       </w:r>
     </w:p>
@@ -25667,8 +25703,16 @@
           <w:numId w:val="19"/>
         </w:numPr>
         <w:jc w:val="both"/>
-      </w:pPr>
-      <w:r>
+        <w:rPr>
+          <w:sz w:val="20"/>
+          <w:szCs w:val="20"/>
+        </w:rPr>
+      </w:pPr>
+      <w:r>
+        <w:rPr>
+          <w:sz w:val="20"/>
+          <w:szCs w:val="20"/>
+        </w:rPr>
         <w:t>Ejecutar pruebas de los componentes como unidades</w:t>
       </w:r>
     </w:p>
@@ -25680,11 +25724,23 @@
           <w:numId w:val="19"/>
         </w:numPr>
         <w:jc w:val="both"/>
-      </w:pPr>
-      <w:r>
+        <w:rPr>
+          <w:sz w:val="20"/>
+          <w:szCs w:val="20"/>
+        </w:rPr>
+      </w:pPr>
+      <w:r>
+        <w:rPr>
+          <w:sz w:val="20"/>
+          <w:szCs w:val="20"/>
+        </w:rPr>
         <w:t xml:space="preserve">Integración de los resultados producidos por los desarrolladores individuales del equipo de desarrollo </w:t>
       </w:r>
       <w:r>
+        <w:rPr>
+          <w:sz w:val="20"/>
+          <w:szCs w:val="20"/>
+        </w:rPr>
         <w:t>para llegar a un sistema ejecutable.</w:t>
       </w:r>
     </w:p>
@@ -25704,12 +25760,14 @@
     <w:p>
       <w:pPr>
         <w:pStyle w:val="Ttulo3"/>
+        <w:jc w:val="both"/>
         <w:rPr>
           <w:rFonts w:asciiTheme="minorHAnsi" w:eastAsiaTheme="minorEastAsia" w:hAnsiTheme="minorHAnsi" w:cstheme="minorBidi"/>
           <w:b w:val="0"/>
           <w:bCs w:val="0"/>
           <w:color w:val="auto"/>
-          <w:sz w:val="22"/>
+          <w:sz w:val="20"/>
+          <w:szCs w:val="20"/>
           <w:lang w:val="es-ES" w:eastAsia="es-ES"/>
         </w:rPr>
       </w:pPr>
@@ -25719,7 +25777,8 @@
           <w:b w:val="0"/>
           <w:bCs w:val="0"/>
           <w:color w:val="auto"/>
-          <w:sz w:val="22"/>
+          <w:sz w:val="20"/>
+          <w:szCs w:val="20"/>
           <w:lang w:val="es-ES" w:eastAsia="es-ES"/>
         </w:rPr>
         <w:t>Al momento de implementar en conjunto, se deben tener ciertas consideraciones de manera de optimizar el desarrollo. En otras palabras, la definición de convenciones o estándares promueve la organización individual, asi como el entendimiento  del código y adopción de buenas práctivas por parte de los demás miembros del equipo.</w:t>
@@ -25728,12 +25787,14 @@
     <w:p>
       <w:pPr>
         <w:pStyle w:val="Ttulo3"/>
+        <w:jc w:val="both"/>
         <w:rPr>
           <w:rFonts w:asciiTheme="minorHAnsi" w:eastAsiaTheme="minorEastAsia" w:hAnsiTheme="minorHAnsi" w:cstheme="minorBidi"/>
           <w:b w:val="0"/>
           <w:bCs w:val="0"/>
           <w:color w:val="auto"/>
-          <w:sz w:val="22"/>
+          <w:sz w:val="20"/>
+          <w:szCs w:val="20"/>
           <w:lang w:val="es-ES" w:eastAsia="es-ES"/>
         </w:rPr>
       </w:pPr>
@@ -25743,7 +25804,8 @@
           <w:b w:val="0"/>
           <w:bCs w:val="0"/>
           <w:color w:val="auto"/>
-          <w:sz w:val="22"/>
+          <w:sz w:val="20"/>
+          <w:szCs w:val="20"/>
           <w:lang w:val="es-ES" w:eastAsia="es-ES"/>
         </w:rPr>
         <w:t xml:space="preserve">Durante el desarrollo de la solución en cuestión, el equipo </w:t>
@@ -25754,7 +25816,8 @@
           <w:b w:val="0"/>
           <w:bCs w:val="0"/>
           <w:color w:val="auto"/>
-          <w:sz w:val="22"/>
+          <w:sz w:val="20"/>
+          <w:szCs w:val="20"/>
           <w:lang w:val="es-ES" w:eastAsia="es-ES"/>
         </w:rPr>
         <w:t xml:space="preserve">acordó la utilización de la </w:t>
@@ -25766,7 +25829,8 @@
           <w:bCs w:val="0"/>
           <w:i/>
           <w:color w:val="auto"/>
-          <w:sz w:val="22"/>
+          <w:sz w:val="20"/>
+          <w:szCs w:val="20"/>
           <w:lang w:val="es-ES" w:eastAsia="es-ES"/>
         </w:rPr>
         <w:t>Java Code Convention</w:t>
@@ -25777,7 +25841,8 @@
           <w:b w:val="0"/>
           <w:bCs w:val="0"/>
           <w:color w:val="auto"/>
-          <w:sz w:val="22"/>
+          <w:sz w:val="20"/>
+          <w:szCs w:val="20"/>
           <w:lang w:val="es-ES" w:eastAsia="es-ES"/>
         </w:rPr>
         <w:t xml:space="preserve"> de manera de estandarizar nombres de funciones, variables, objetos, entre otros. La documentación de funciones (ya sea encabezados de funciones, y clases como comentarios </w:t>
@@ -25789,7 +25854,8 @@
           <w:bCs w:val="0"/>
           <w:i/>
           <w:color w:val="auto"/>
-          <w:sz w:val="22"/>
+          <w:sz w:val="20"/>
+          <w:szCs w:val="20"/>
           <w:lang w:val="es-ES" w:eastAsia="es-ES"/>
         </w:rPr>
         <w:t xml:space="preserve">in-line) </w:t>
@@ -25800,7 +25866,8 @@
           <w:b w:val="0"/>
           <w:bCs w:val="0"/>
           <w:color w:val="auto"/>
-          <w:sz w:val="22"/>
+          <w:sz w:val="20"/>
+          <w:szCs w:val="20"/>
           <w:lang w:val="es-ES" w:eastAsia="es-ES"/>
         </w:rPr>
         <w:t>fueron determinantes para el correcto funcionamiento del equipo considerando la distribución de responsabilidades abordada.</w:t>
@@ -25817,80 +25884,842 @@
     <w:p>
       <w:pPr>
         <w:pStyle w:val="Textoindependiente"/>
-      </w:pPr>
-      <w:r>
+        <w:jc w:val="both"/>
+        <w:rPr>
+          <w:sz w:val="20"/>
+          <w:szCs w:val="20"/>
+        </w:rPr>
+      </w:pPr>
+      <w:r>
+        <w:rPr>
+          <w:sz w:val="20"/>
+          <w:szCs w:val="20"/>
+        </w:rPr>
         <w:t>Para la implementación de las funcionalidades del sistema, se optó por la meto</w:t>
       </w:r>
       <w:r>
+        <w:rPr>
+          <w:sz w:val="20"/>
+          <w:szCs w:val="20"/>
+        </w:rPr>
         <w:t>do</w:t>
       </w:r>
       <w:r>
+        <w:rPr>
+          <w:sz w:val="20"/>
+          <w:szCs w:val="20"/>
+        </w:rPr>
         <w:t>lo</w:t>
       </w:r>
       <w:r>
+        <w:rPr>
+          <w:sz w:val="20"/>
+          <w:szCs w:val="20"/>
+        </w:rPr>
         <w:t xml:space="preserve">gía </w:t>
       </w:r>
       <w:r>
         <w:rPr>
           <w:i/>
+          <w:sz w:val="20"/>
+          <w:szCs w:val="20"/>
         </w:rPr>
         <w:t>Iterativa-Incremental,</w:t>
       </w:r>
       <w:r>
+        <w:rPr>
+          <w:sz w:val="20"/>
+          <w:szCs w:val="20"/>
+        </w:rPr>
         <w:t xml:space="preserve"> que es una combinación entre la metodología </w:t>
       </w:r>
       <w:r>
         <w:rPr>
           <w:i/>
+          <w:sz w:val="20"/>
+          <w:szCs w:val="20"/>
         </w:rPr>
         <w:t>Lineal (o Waterfall)</w:t>
       </w:r>
       <w:r>
+        <w:rPr>
+          <w:sz w:val="20"/>
+          <w:szCs w:val="20"/>
+        </w:rPr>
         <w:t xml:space="preserve"> y la </w:t>
       </w:r>
       <w:r>
         <w:rPr>
           <w:i/>
+          <w:sz w:val="20"/>
+          <w:szCs w:val="20"/>
         </w:rPr>
         <w:t>Iterativa (o Prototyping)</w:t>
       </w:r>
       <w:r>
+        <w:rPr>
+          <w:sz w:val="20"/>
+          <w:szCs w:val="20"/>
+        </w:rPr>
         <w:t xml:space="preserve"> que tiene como principal objetivo la realización de las funcionalidades dividiéndolas según criterios previamente establecidos, que pueden ser, a modo de ejemplo, prioridad, por desafío tecnológico que impliquen, entre otros. Ésta metodología promueve la detección temprana de errores durante el </w:t>
       </w:r>
       <w:r>
+        <w:rPr>
+          <w:sz w:val="20"/>
+          <w:szCs w:val="20"/>
+        </w:rPr>
         <w:t>desarrollo</w:t>
       </w:r>
       <w:r>
+        <w:rPr>
+          <w:sz w:val="20"/>
+          <w:szCs w:val="20"/>
+        </w:rPr>
         <w:t xml:space="preserve"> gracias al temprano testeo de cada prototipo implementado.</w:t>
       </w:r>
     </w:p>
     <w:p>
       <w:pPr>
         <w:pStyle w:val="Textoindependiente"/>
-      </w:pPr>
-      <w:r>
+        <w:jc w:val="both"/>
+        <w:rPr>
+          <w:sz w:val="20"/>
+          <w:szCs w:val="20"/>
+        </w:rPr>
+      </w:pPr>
+      <w:r>
+        <w:rPr>
+          <w:sz w:val="20"/>
+          <w:szCs w:val="20"/>
+        </w:rPr>
         <w:t xml:space="preserve">En cuanto a la distribución de responsabilidades, se </w:t>
       </w:r>
       <w:r>
+        <w:rPr>
+          <w:sz w:val="20"/>
+          <w:szCs w:val="20"/>
+        </w:rPr>
         <w:t>deicidio</w:t>
       </w:r>
       <w:r>
+        <w:rPr>
+          <w:sz w:val="20"/>
+          <w:szCs w:val="20"/>
+        </w:rPr>
         <w:t xml:space="preserve"> dividir el desarrollo por </w:t>
       </w:r>
       <w:r>
+        <w:rPr>
+          <w:sz w:val="20"/>
+          <w:szCs w:val="20"/>
+        </w:rPr>
         <w:t>módulos</w:t>
       </w:r>
       <w:r>
+        <w:rPr>
+          <w:sz w:val="20"/>
+          <w:szCs w:val="20"/>
+        </w:rPr>
         <w:t xml:space="preserve"> detectados durante la etapa de Diseño, estos son Modulo Servidor, Modulo </w:t>
       </w:r>
       <w:r>
+        <w:rPr>
+          <w:sz w:val="20"/>
+          <w:szCs w:val="20"/>
+        </w:rPr>
         <w:t>Presentación</w:t>
       </w:r>
       <w:r>
+        <w:rPr>
+          <w:sz w:val="20"/>
+          <w:szCs w:val="20"/>
+        </w:rPr>
         <w:t xml:space="preserve"> web y aplicación móvil. Si bien este abordaje promueve el desarrollo independiente (considerando tecnologías utilizadas para cada modulo) agrega un sobretrabajo tomando en cuenta que las interfaces mediante las cuales se comunican los distintos modu</w:t>
       </w:r>
       <w:r>
+        <w:rPr>
+          <w:sz w:val="20"/>
+          <w:szCs w:val="20"/>
+        </w:rPr>
         <w:t>los deben estar bien definidas para que el sistema satisfaga correctamente las necesidades relevadas.</w:t>
+      </w:r>
+    </w:p>
+    <w:p>
+      <w:pPr>
+        <w:jc w:val="both"/>
+        <w:rPr>
+          <w:sz w:val="20"/>
+          <w:szCs w:val="20"/>
+        </w:rPr>
+      </w:pPr>
+      <w:r>
+        <w:rPr>
+          <w:sz w:val="20"/>
+          <w:szCs w:val="20"/>
+        </w:rPr>
+        <w:t xml:space="preserve">En cuanto a versionado de código refiere, se utilizó </w:t>
+      </w:r>
+      <w:r>
+        <w:rPr>
+          <w:sz w:val="20"/>
+          <w:szCs w:val="20"/>
+        </w:rPr>
+        <w:t xml:space="preserve">el protocolo de versionado </w:t>
+      </w:r>
+      <w:commentRangeStart w:id="197"/>
+      <w:r>
+        <w:rPr>
+          <w:sz w:val="20"/>
+          <w:szCs w:val="20"/>
+        </w:rPr>
+        <w:t>GIT</w:t>
+      </w:r>
+      <w:commentRangeEnd w:id="197"/>
+      <w:r>
+        <w:rPr>
+          <w:rStyle w:val="Refdecomentario"/>
+          <w:sz w:val="20"/>
+          <w:szCs w:val="20"/>
+          <w:lang w:val="es-ES" w:eastAsia="es-ES"/>
+        </w:rPr>
+        <w:commentReference w:id="197"/>
+      </w:r>
+      <w:r>
+        <w:rPr>
+          <w:sz w:val="20"/>
+          <w:szCs w:val="20"/>
+        </w:rPr>
+        <w:t>,</w:t>
+      </w:r>
+      <w:r>
+        <w:rPr>
+          <w:sz w:val="20"/>
+          <w:szCs w:val="20"/>
+        </w:rPr>
+        <w:t xml:space="preserve"> </w:t>
+      </w:r>
+      <w:r>
+        <w:rPr>
+          <w:sz w:val="20"/>
+          <w:szCs w:val="20"/>
+        </w:rPr>
+        <w:t xml:space="preserve">en particular </w:t>
+      </w:r>
+      <w:r>
+        <w:rPr>
+          <w:sz w:val="20"/>
+          <w:szCs w:val="20"/>
+        </w:rPr>
+        <w:t xml:space="preserve">el repositorio gratuito ofrecido por GitHub, </w:t>
+      </w:r>
+      <w:r>
+        <w:rPr>
+          <w:sz w:val="20"/>
+          <w:szCs w:val="20"/>
+        </w:rPr>
+        <w:t xml:space="preserve">que brinda </w:t>
+      </w:r>
+      <w:r>
+        <w:rPr>
+          <w:sz w:val="20"/>
+          <w:szCs w:val="20"/>
+        </w:rPr>
+        <w:t>la posibilidad de almacenar un proyecto de hasta 1gb. Los clientes instalados en los equipos</w:t>
+      </w:r>
+      <w:r>
+        <w:rPr>
+          <w:sz w:val="20"/>
+          <w:szCs w:val="20"/>
+        </w:rPr>
+        <w:t xml:space="preserve"> (pcs)</w:t>
+      </w:r>
+      <w:r>
+        <w:rPr>
+          <w:sz w:val="20"/>
+          <w:szCs w:val="20"/>
+        </w:rPr>
+        <w:t xml:space="preserve"> de desarrollo contaban tanto con un cliente integrado al IDE de desarrollo como un cliente externo ofrecido por la misma plataforma (Git Client v1.8).</w:t>
+      </w:r>
+    </w:p>
+    <w:p>
+      <w:pPr>
+        <w:jc w:val="both"/>
+        <w:rPr>
+          <w:sz w:val="20"/>
+          <w:szCs w:val="20"/>
+        </w:rPr>
+      </w:pPr>
+      <w:r>
+        <w:rPr>
+          <w:sz w:val="20"/>
+          <w:szCs w:val="20"/>
+        </w:rPr>
+        <w:t>El seguimiento de incidencias en el transcurso del desarrollo se realizó mediante el modulo de seguimiento de incidencias facilitado por la plataforma GitHub. En el mismo se llevo a cabo el reporte y seguimiento de incidencias,</w:t>
+      </w:r>
+      <w:r>
+        <w:rPr>
+          <w:sz w:val="20"/>
+          <w:szCs w:val="20"/>
+        </w:rPr>
+        <w:t xml:space="preserve"> asi como la</w:t>
+      </w:r>
+      <w:r>
+        <w:rPr>
+          <w:sz w:val="20"/>
+          <w:szCs w:val="20"/>
+        </w:rPr>
+        <w:t xml:space="preserve"> </w:t>
+      </w:r>
+      <w:r>
+        <w:rPr>
+          <w:sz w:val="20"/>
+          <w:szCs w:val="20"/>
+        </w:rPr>
+        <w:t xml:space="preserve">planificación de </w:t>
+      </w:r>
+      <w:r>
+        <w:rPr>
+          <w:i/>
+          <w:sz w:val="20"/>
+          <w:szCs w:val="20"/>
+        </w:rPr>
+        <w:t>Millestones</w:t>
+      </w:r>
+      <w:r>
+        <w:rPr>
+          <w:sz w:val="20"/>
+          <w:szCs w:val="20"/>
+        </w:rPr>
+        <w:t xml:space="preserve"> o metas.</w:t>
+      </w:r>
+    </w:p>
+    <w:p>
+      <w:pPr>
+        <w:jc w:val="both"/>
+        <w:rPr>
+          <w:sz w:val="20"/>
+          <w:szCs w:val="20"/>
+        </w:rPr>
+      </w:pPr>
+      <w:r>
+        <w:rPr>
+          <w:sz w:val="20"/>
+          <w:szCs w:val="20"/>
+        </w:rPr>
+        <w:lastRenderedPageBreak/>
+        <w:t xml:space="preserve">Para las liberaciones de versiones parciales estables, se consideró en un comienzo, la posibilidad de implantar la aplicación en un servidor de hosting (como puenden ser JVMHost o Amazon Web Hosting). Por cuestiones económicas, se decidió no hacerlo dado que dichos servicios fluctúan entre los </w:t>
+      </w:r>
+      <w:r>
+        <w:rPr>
+          <w:sz w:val="20"/>
+          <w:szCs w:val="20"/>
+        </w:rPr>
+        <w:t xml:space="preserve">20 y 27 dòlares mensuales (considerando los recursos requeridos para dicha implantación). Como alternativa, se utilizaron tags en el repositorio GitHub para cada liberación realizada, y correspondientes </w:t>
+      </w:r>
+      <w:r>
+        <w:rPr>
+          <w:i/>
+          <w:sz w:val="20"/>
+          <w:szCs w:val="20"/>
+        </w:rPr>
+        <w:t>merges</w:t>
+      </w:r>
+      <w:r>
+        <w:rPr>
+          <w:sz w:val="20"/>
+          <w:szCs w:val="20"/>
+        </w:rPr>
+        <w:t xml:space="preserve"> contra la rama </w:t>
+      </w:r>
+      <w:r>
+        <w:rPr>
+          <w:i/>
+          <w:sz w:val="20"/>
+          <w:szCs w:val="20"/>
+        </w:rPr>
+        <w:t>trunk</w:t>
+      </w:r>
+      <w:r>
+        <w:rPr>
+          <w:sz w:val="20"/>
+          <w:szCs w:val="20"/>
+        </w:rPr>
+        <w:t xml:space="preserve">. </w:t>
+      </w:r>
+    </w:p>
+    <w:p>
+      <w:pPr>
+        <w:rPr>
+          <w:rFonts w:asciiTheme="majorHAnsi" w:eastAsiaTheme="majorEastAsia" w:hAnsiTheme="majorHAnsi" w:cstheme="majorBidi"/>
+          <w:b/>
+          <w:bCs/>
+          <w:color w:val="46464A" w:themeColor="text2"/>
+          <w:sz w:val="24"/>
+        </w:rPr>
+      </w:pPr>
+    </w:p>
+    <w:p>
+      <w:pPr>
+        <w:pStyle w:val="Ttulo3"/>
+      </w:pPr>
+      <w:r>
+        <w:t>Entorno de desarrollo</w:t>
+      </w:r>
+    </w:p>
+    <w:p>
+      <w:pPr>
+        <w:jc w:val="both"/>
+        <w:rPr>
+          <w:sz w:val="20"/>
+          <w:szCs w:val="20"/>
+        </w:rPr>
+      </w:pPr>
+      <w:r>
+        <w:rPr>
+          <w:sz w:val="20"/>
+          <w:szCs w:val="20"/>
+        </w:rPr>
+        <w:t>Al momento de preparar el ambiente de desarrollo, se optó por:</w:t>
+      </w:r>
+    </w:p>
+    <w:p>
+      <w:pPr>
+        <w:pStyle w:val="Prrafodelista"/>
+        <w:numPr>
+          <w:ilvl w:val="0"/>
+          <w:numId w:val="22"/>
+        </w:numPr>
+        <w:jc w:val="both"/>
+        <w:rPr>
+          <w:sz w:val="20"/>
+          <w:szCs w:val="20"/>
+        </w:rPr>
+      </w:pPr>
+      <w:r>
+        <w:rPr>
+          <w:sz w:val="20"/>
+          <w:szCs w:val="20"/>
+        </w:rPr>
+        <w:t xml:space="preserve">Eclipse Kepler 4.3 como Entorno integrado de desarrollo. Si bien demostró demandar demasiados recursos, lo compensa con la </w:t>
+      </w:r>
+      <w:r>
+        <w:rPr>
+          <w:sz w:val="20"/>
+          <w:szCs w:val="20"/>
+        </w:rPr>
+        <w:t>fácil</w:t>
+      </w:r>
+      <w:r>
+        <w:rPr>
+          <w:sz w:val="20"/>
+          <w:szCs w:val="20"/>
+        </w:rPr>
+        <w:t xml:space="preserve"> integración con todas las tecnologías apli</w:t>
+      </w:r>
+      <w:r>
+        <w:rPr>
+          <w:sz w:val="20"/>
+          <w:szCs w:val="20"/>
+        </w:rPr>
+        <w:t>cadas, repositorios GIT, entre otros.</w:t>
+      </w:r>
+    </w:p>
+    <w:p>
+      <w:pPr>
+        <w:pStyle w:val="Prrafodelista"/>
+        <w:numPr>
+          <w:ilvl w:val="0"/>
+          <w:numId w:val="22"/>
+        </w:numPr>
+        <w:jc w:val="both"/>
+        <w:rPr>
+          <w:sz w:val="20"/>
+          <w:szCs w:val="20"/>
+        </w:rPr>
+      </w:pPr>
+      <w:r>
+        <w:rPr>
+          <w:sz w:val="20"/>
+          <w:szCs w:val="20"/>
+        </w:rPr>
+        <w:t>ADT (Android develper Tools) plugin para eclipse en el caso del desarrollo de la aplicación móvil.</w:t>
+      </w:r>
+    </w:p>
+    <w:p>
+      <w:pPr>
+        <w:pStyle w:val="Prrafodelista"/>
+        <w:numPr>
+          <w:ilvl w:val="0"/>
+          <w:numId w:val="22"/>
+        </w:numPr>
+        <w:jc w:val="both"/>
+        <w:rPr>
+          <w:sz w:val="20"/>
+          <w:szCs w:val="20"/>
+        </w:rPr>
+      </w:pPr>
+      <w:r>
+        <w:rPr>
+          <w:sz w:val="20"/>
+          <w:szCs w:val="20"/>
+        </w:rPr>
+        <w:t>Sublime text v</w:t>
+      </w:r>
+      <w:r>
+        <w:rPr>
+          <w:sz w:val="20"/>
+          <w:szCs w:val="20"/>
+        </w:rPr>
+        <w:t>3</w:t>
+      </w:r>
+      <w:r>
+        <w:rPr>
+          <w:sz w:val="20"/>
+          <w:szCs w:val="20"/>
+        </w:rPr>
+        <w:t xml:space="preserve"> para el desarrollo del frontend. Esta elección se debe a los bajos recursos consumidos por el mismo y a la no necesidad de compilación (paginas html y código javascript conforman al frontend).</w:t>
+      </w:r>
+    </w:p>
+    <w:p>
+      <w:pPr>
+        <w:pStyle w:val="Prrafodelista"/>
+        <w:numPr>
+          <w:ilvl w:val="0"/>
+          <w:numId w:val="22"/>
+        </w:numPr>
+        <w:jc w:val="both"/>
+        <w:rPr>
+          <w:sz w:val="20"/>
+          <w:szCs w:val="20"/>
+        </w:rPr>
+      </w:pPr>
+      <w:r>
+        <w:rPr>
+          <w:sz w:val="20"/>
+          <w:szCs w:val="20"/>
+        </w:rPr>
+        <w:t>Git Cliente 1.8 como cliente de versionado. El repositorio utilizado fue GitHub (cuenta gratuita para desarrolladores, un proyecto hasta 1gb).</w:t>
+      </w:r>
+    </w:p>
+    <w:p>
+      <w:pPr>
+        <w:pStyle w:val="Prrafodelista"/>
+        <w:numPr>
+          <w:ilvl w:val="0"/>
+          <w:numId w:val="22"/>
+        </w:numPr>
+        <w:jc w:val="both"/>
+        <w:rPr>
+          <w:sz w:val="20"/>
+          <w:szCs w:val="20"/>
+        </w:rPr>
+      </w:pPr>
+      <w:r>
+        <w:rPr>
+          <w:sz w:val="20"/>
+          <w:szCs w:val="20"/>
+        </w:rPr>
+        <w:t>PgAdmin v1.16 como cliente sql.</w:t>
+      </w:r>
+    </w:p>
+    <w:p>
+      <w:pPr>
+        <w:pStyle w:val="Prrafodelista"/>
+        <w:numPr>
+          <w:ilvl w:val="0"/>
+          <w:numId w:val="22"/>
+        </w:numPr>
+        <w:jc w:val="both"/>
+        <w:rPr>
+          <w:sz w:val="20"/>
+          <w:szCs w:val="20"/>
+        </w:rPr>
+      </w:pPr>
+      <w:r>
+        <w:rPr>
+          <w:sz w:val="20"/>
+          <w:szCs w:val="20"/>
+        </w:rPr>
+        <w:t>Google Chrome (Chrome Developer Tools) como explorador para testeo de interfaz y lógica de presentación.</w:t>
+      </w:r>
+    </w:p>
+    <w:p>
+      <w:pPr>
+        <w:pStyle w:val="Prrafodelista"/>
+        <w:numPr>
+          <w:ilvl w:val="0"/>
+          <w:numId w:val="22"/>
+        </w:numPr>
+        <w:jc w:val="both"/>
+        <w:rPr>
+          <w:sz w:val="20"/>
+          <w:szCs w:val="20"/>
+        </w:rPr>
+      </w:pPr>
+      <w:r>
+        <w:rPr>
+          <w:sz w:val="20"/>
+          <w:szCs w:val="20"/>
+        </w:rPr>
+        <w:t>Smart Sheet para diagramas de Gantt de planificación.</w:t>
+      </w:r>
+    </w:p>
+    <w:p>
+      <w:pPr>
+        <w:pStyle w:val="Prrafodelista"/>
+        <w:numPr>
+          <w:ilvl w:val="0"/>
+          <w:numId w:val="22"/>
+        </w:numPr>
+        <w:jc w:val="both"/>
+        <w:rPr>
+          <w:sz w:val="20"/>
+          <w:szCs w:val="20"/>
+        </w:rPr>
+      </w:pPr>
+      <w:r>
+        <w:rPr>
+          <w:sz w:val="20"/>
+          <w:szCs w:val="20"/>
+        </w:rPr>
+        <w:t>DIA (diseño UML), entre otros.</w:t>
+      </w:r>
+    </w:p>
+    <w:p>
+      <w:pPr>
+        <w:jc w:val="both"/>
+        <w:rPr>
+          <w:sz w:val="20"/>
+          <w:szCs w:val="20"/>
+        </w:rPr>
+      </w:pPr>
+      <w:r>
+        <w:rPr>
+          <w:sz w:val="20"/>
+          <w:szCs w:val="20"/>
+        </w:rPr>
+        <w:t xml:space="preserve">Se destacó el software relevante para el proceso de desarrollo, si bien se utilizaron otras herramientas. </w:t>
+      </w:r>
+    </w:p>
+    <w:p>
+      <w:pPr>
+        <w:pStyle w:val="Ttulo3"/>
+      </w:pPr>
+      <w:r>
+        <w:t xml:space="preserve">Entorno de </w:t>
+      </w:r>
+      <w:r>
+        <w:t>ejecución</w:t>
+      </w:r>
+      <w:r>
+        <w:t xml:space="preserve"> </w:t>
+      </w:r>
+    </w:p>
+    <w:p>
+      <w:pPr>
+        <w:jc w:val="both"/>
+        <w:rPr>
+          <w:sz w:val="20"/>
+          <w:szCs w:val="20"/>
+        </w:rPr>
+      </w:pPr>
+      <w:r>
+        <w:rPr>
+          <w:sz w:val="20"/>
+          <w:szCs w:val="20"/>
+        </w:rPr>
+        <w:t>Para la construcción y ejecución de la solución implementada</w:t>
+      </w:r>
+      <w:r>
+        <w:rPr>
+          <w:sz w:val="20"/>
+          <w:szCs w:val="20"/>
+        </w:rPr>
+        <w:t xml:space="preserve"> fueron necesarios:</w:t>
+      </w:r>
+    </w:p>
+    <w:p>
+      <w:pPr>
+        <w:pStyle w:val="Prrafodelista"/>
+        <w:numPr>
+          <w:ilvl w:val="0"/>
+          <w:numId w:val="23"/>
+        </w:numPr>
+        <w:jc w:val="both"/>
+        <w:rPr>
+          <w:i/>
+          <w:sz w:val="20"/>
+          <w:szCs w:val="20"/>
+        </w:rPr>
+      </w:pPr>
+      <w:r>
+        <w:rPr>
+          <w:sz w:val="20"/>
+          <w:szCs w:val="20"/>
+        </w:rPr>
+        <w:t xml:space="preserve">La </w:t>
+      </w:r>
+      <w:r>
+        <w:rPr>
+          <w:i/>
+          <w:sz w:val="20"/>
+          <w:szCs w:val="20"/>
+        </w:rPr>
+        <w:t>Java Develpment Kit</w:t>
+      </w:r>
+      <w:r>
+        <w:rPr>
+          <w:sz w:val="20"/>
+          <w:szCs w:val="20"/>
+        </w:rPr>
+        <w:t xml:space="preserve"> 7 para la compilación de la solución: además de formar parte de los requerimientos no funcionales </w:t>
+      </w:r>
+      <w:r>
+        <w:rPr>
+          <w:sz w:val="20"/>
+          <w:szCs w:val="20"/>
+        </w:rPr>
+        <w:t>ofrece una poderosa API para la solución de los problemas mas comunes al momento de desarrollar una aplicación web empresarial.</w:t>
+      </w:r>
+    </w:p>
+    <w:p>
+      <w:pPr>
+        <w:pStyle w:val="Prrafodelista"/>
+        <w:numPr>
+          <w:ilvl w:val="0"/>
+          <w:numId w:val="23"/>
+        </w:numPr>
+        <w:jc w:val="both"/>
+        <w:rPr>
+          <w:i/>
+          <w:sz w:val="20"/>
+          <w:szCs w:val="20"/>
+        </w:rPr>
+      </w:pPr>
+      <w:r>
+        <w:rPr>
+          <w:sz w:val="20"/>
+          <w:szCs w:val="20"/>
+        </w:rPr>
+        <w:t xml:space="preserve">JBoss Aplication Server 7.1.1 como </w:t>
+      </w:r>
+      <w:r>
+        <w:rPr>
+          <w:i/>
+          <w:sz w:val="20"/>
+          <w:szCs w:val="20"/>
+        </w:rPr>
+        <w:t>EJB Container</w:t>
+      </w:r>
+      <w:r>
+        <w:rPr>
+          <w:sz w:val="20"/>
+          <w:szCs w:val="20"/>
+        </w:rPr>
+        <w:t xml:space="preserve">: requerimiento no funcional, servidor de aplicaciones altamente robusto que implementa </w:t>
+      </w:r>
+      <w:r>
+        <w:rPr>
+          <w:i/>
+          <w:sz w:val="20"/>
+          <w:szCs w:val="20"/>
+        </w:rPr>
+        <w:t>Enterprise Java Beans 3.0</w:t>
+      </w:r>
+      <w:r>
+        <w:rPr>
+          <w:sz w:val="20"/>
+          <w:szCs w:val="20"/>
+        </w:rPr>
+        <w:t xml:space="preserve"> y </w:t>
+      </w:r>
+      <w:r>
+        <w:rPr>
+          <w:i/>
+          <w:sz w:val="20"/>
+          <w:szCs w:val="20"/>
+        </w:rPr>
+        <w:t>Servlets 2.1</w:t>
+      </w:r>
+      <w:r>
+        <w:rPr>
+          <w:sz w:val="20"/>
+          <w:szCs w:val="20"/>
+        </w:rPr>
+        <w:t xml:space="preserve">. </w:t>
+      </w:r>
+    </w:p>
+    <w:p>
+      <w:pPr>
+        <w:pStyle w:val="Prrafodelista"/>
+        <w:numPr>
+          <w:ilvl w:val="0"/>
+          <w:numId w:val="23"/>
+        </w:numPr>
+        <w:jc w:val="both"/>
+        <w:rPr>
+          <w:i/>
+          <w:sz w:val="20"/>
+          <w:szCs w:val="20"/>
+        </w:rPr>
+      </w:pPr>
+      <w:r>
+        <w:rPr>
+          <w:sz w:val="20"/>
+          <w:szCs w:val="20"/>
+        </w:rPr>
+        <w:t xml:space="preserve">Postgresql  9.2 </w:t>
+      </w:r>
+      <w:r>
+        <w:rPr>
+          <w:sz w:val="20"/>
+          <w:szCs w:val="20"/>
+        </w:rPr>
+        <w:t>como Manejador de base de datos: no forma parte de lso requerimientos no funcionales. Se optó por este manejador por ser gratuito y altamente fiable. Entre algunas de sus características se encuentran el control de concurrencia, programación de backups, posibilidad de restauración a puntos marcados, entre otros. Otro motivo es el amplio soporte en la red.</w:t>
+      </w:r>
+    </w:p>
+    <w:p>
+      <w:pPr>
+        <w:pStyle w:val="Prrafodelista"/>
+        <w:numPr>
+          <w:ilvl w:val="0"/>
+          <w:numId w:val="23"/>
+        </w:numPr>
+        <w:jc w:val="both"/>
+        <w:rPr>
+          <w:i/>
+          <w:sz w:val="20"/>
+          <w:szCs w:val="20"/>
+        </w:rPr>
+      </w:pPr>
+      <w:r>
+        <w:rPr>
+          <w:sz w:val="20"/>
+          <w:szCs w:val="20"/>
+        </w:rPr>
+        <w:t>ADT Plugin para la compilación y generación de ejecutable en el caso de la aplicación móvil.</w:t>
+      </w:r>
+    </w:p>
+    <w:p>
+      <w:pPr>
+        <w:pStyle w:val="Prrafodelista"/>
+        <w:numPr>
+          <w:ilvl w:val="0"/>
+          <w:numId w:val="23"/>
+        </w:numPr>
+        <w:jc w:val="both"/>
+        <w:rPr>
+          <w:i/>
+          <w:sz w:val="20"/>
+          <w:szCs w:val="20"/>
+        </w:rPr>
+      </w:pPr>
+      <w:r>
+        <w:rPr>
+          <w:sz w:val="20"/>
+          <w:szCs w:val="20"/>
+        </w:rPr>
+        <w:t>SQLite como manejador de base de datos para dispositivos móviles. Opción elejida por la fácil integración al sistema operativo y aplicación propiamente dicha. Buen nivel de  documentación online.</w:t>
       </w:r>
     </w:p>
     <w:p>
@@ -25905,75 +26734,185 @@
     <w:p>
       <w:pPr>
         <w:pStyle w:val="Textoindependiente"/>
-      </w:pPr>
-      <w:r>
-        <w:t>En esta sección se detallarán las tecnologías aplicadas para la resolución de los distintos desafíos que se plantearon en el transcurso de la etapa de implementación, desafíos correspondientes a requisitos no funcionales relevados en la etapa de Analisis.</w:t>
+        <w:jc w:val="both"/>
+        <w:rPr>
+          <w:sz w:val="20"/>
+          <w:szCs w:val="20"/>
+        </w:rPr>
+      </w:pPr>
+      <w:r>
+        <w:rPr>
+          <w:sz w:val="20"/>
+          <w:szCs w:val="20"/>
+        </w:rPr>
+        <w:t xml:space="preserve">En esta sección se detallarán las tecnologías aplicadas para la resolución de los distintos desafíos que se plantearon en el transcurso de la etapa de implementación, desafíos correspondientes a requisitos no funcionales relevados en la etapa de </w:t>
+      </w:r>
+      <w:r>
+        <w:rPr>
+          <w:sz w:val="20"/>
+          <w:szCs w:val="20"/>
+        </w:rPr>
+        <w:t>Análisis</w:t>
+      </w:r>
+      <w:r>
+        <w:rPr>
+          <w:sz w:val="20"/>
+          <w:szCs w:val="20"/>
+        </w:rPr>
+        <w:t>.</w:t>
       </w:r>
     </w:p>
     <w:p>
       <w:pPr>
         <w:pStyle w:val="Textoindependiente"/>
-      </w:pPr>
-      <w:r>
+        <w:jc w:val="both"/>
+        <w:rPr>
+          <w:sz w:val="20"/>
+          <w:szCs w:val="20"/>
+        </w:rPr>
+      </w:pPr>
+      <w:r>
+        <w:rPr>
+          <w:sz w:val="20"/>
+          <w:szCs w:val="20"/>
+        </w:rPr>
         <w:t xml:space="preserve">Como se mencionó en el desarrollo de la etapa de Diseño, se opto por una Arquitectura en Capas Estrictas para el desarrollo de la aplicación, por lo que se considera correcto el abordaje detallado de las tecnologías utilizadas según correspondan a cada capa definida (notar que, con el objetivo de tener la capa inmediata inferior o proveedora bien definida, se tomará un enfoque </w:t>
       </w:r>
       <w:r>
         <w:rPr>
           <w:i/>
+          <w:sz w:val="20"/>
+          <w:szCs w:val="20"/>
         </w:rPr>
         <w:t>top-down</w:t>
       </w:r>
       <w:r>
+        <w:rPr>
+          <w:sz w:val="20"/>
+          <w:szCs w:val="20"/>
+        </w:rPr>
         <w:t>).</w:t>
       </w:r>
     </w:p>
     <w:p>
       <w:pPr>
         <w:pStyle w:val="Ttulo4"/>
-      </w:pPr>
-      <w:r>
+        <w:jc w:val="both"/>
+        <w:rPr>
+          <w:sz w:val="20"/>
+          <w:szCs w:val="20"/>
+        </w:rPr>
+      </w:pPr>
+      <w:r>
+        <w:rPr>
+          <w:sz w:val="20"/>
+          <w:szCs w:val="20"/>
+        </w:rPr>
         <w:t>Capa de Persistencia</w:t>
       </w:r>
     </w:p>
     <w:p>
       <w:pPr>
         <w:pStyle w:val="Textoindependiente"/>
-      </w:pPr>
-      <w:r>
+        <w:jc w:val="both"/>
+        <w:rPr>
+          <w:sz w:val="20"/>
+          <w:szCs w:val="20"/>
+        </w:rPr>
+      </w:pPr>
+      <w:r>
+        <w:rPr>
+          <w:sz w:val="20"/>
+          <w:szCs w:val="20"/>
+        </w:rPr>
         <w:t xml:space="preserve">Para la implementación de la capa de persistencia y teniendo como entrada el modelo de datos definido durante la etapa de Diseño, lo primero a desarrollar fue la estructura de la base de datos de la cual consume la aplicación. Esta actividad fue realizada utilizando la </w:t>
       </w:r>
       <w:r>
         <w:rPr>
           <w:i/>
+          <w:sz w:val="20"/>
+          <w:szCs w:val="20"/>
         </w:rPr>
         <w:t>Java Persistence Api</w:t>
       </w:r>
       <w:r>
         <w:rPr>
           <w:i/>
+          <w:sz w:val="20"/>
+          <w:szCs w:val="20"/>
         </w:rPr>
         <w:t xml:space="preserve"> en su versión 2.0</w:t>
       </w:r>
       <w:r>
+        <w:rPr>
+          <w:sz w:val="20"/>
+          <w:szCs w:val="20"/>
+        </w:rPr>
         <w:t xml:space="preserve">, en particular la implementación utilizada fue </w:t>
       </w:r>
       <w:r>
-        <w:t xml:space="preserve">Hibernate 4.2.8, última versión estable que soporta la api previamente mencionada. Hibernate agiliza drásticamente el proceso de desarrollo de la aplicación gracias a la características de autogeneración y actualizacion de tablas de base de datos a partir de clases Java (POJOs) anotadas como </w:t>
+        <w:rPr>
+          <w:sz w:val="20"/>
+          <w:szCs w:val="20"/>
+        </w:rPr>
+        <w:t xml:space="preserve">Hibernate 4.2.8, última versión estable que soporta la api previamente mencionada. Hibernate agiliza drásticamente el proceso de desarrollo de la aplicación gracias a la características de autogeneración y </w:t>
+      </w:r>
+      <w:r>
+        <w:rPr>
+          <w:sz w:val="20"/>
+          <w:szCs w:val="20"/>
+        </w:rPr>
+        <w:t>actualización</w:t>
+      </w:r>
+      <w:r>
+        <w:rPr>
+          <w:sz w:val="20"/>
+          <w:szCs w:val="20"/>
+        </w:rPr>
+        <w:t xml:space="preserve"> de tablas de base de datos a partir de clases Java (POJOs) anotadas como </w:t>
       </w:r>
       <w:r>
         <w:rPr>
           <w:i/>
+          <w:sz w:val="20"/>
+          <w:szCs w:val="20"/>
         </w:rPr>
         <w:t xml:space="preserve">Entities o </w:t>
       </w:r>
       <w:r>
-        <w:t>Entidades persistentes.  Otra de las facilidades provistas por el framework es la posibilidad de realizar consultas HQL que con una correcta configuración de los objeos involucrados, no solo promueven la performance al momento de acceder a los datos sino que también proveen autocompilacion de las consultas en tiempo de inicio del servidor de aplicaciones.</w:t>
+        <w:rPr>
+          <w:sz w:val="20"/>
+          <w:szCs w:val="20"/>
+        </w:rPr>
+        <w:t xml:space="preserve">Entidades persistentes.  Otra de las facilidades provistas por el framework es la posibilidad de realizar consultas HQL que con una correcta configuración de los objeos involucrados, no solo promueven la performance al momento de acceder a los datos sino que también proveen </w:t>
+      </w:r>
+      <w:r>
+        <w:rPr>
+          <w:sz w:val="20"/>
+          <w:szCs w:val="20"/>
+        </w:rPr>
+        <w:t>auto compilación</w:t>
+      </w:r>
+      <w:r>
+        <w:rPr>
+          <w:sz w:val="20"/>
+          <w:szCs w:val="20"/>
+        </w:rPr>
+        <w:t xml:space="preserve"> de las consultas en tiempo de inicio del servidor de aplicaciones.</w:t>
       </w:r>
     </w:p>
     <w:p>
       <w:pPr>
         <w:pStyle w:val="Textoindependiente"/>
       </w:pPr>
+      <w:r>
+        <w:t>[ALDAO]</w:t>
+      </w:r>
+    </w:p>
+    <w:p>
+      <w:pPr>
+        <w:pStyle w:val="Textoindependiente"/>
+      </w:pPr>
     </w:p>
     <w:p>
       <w:pPr>
@@ -25982,28 +26921,57 @@
       <w:r>
         <w:t>Capa de Negocio</w:t>
       </w:r>
-      <w:bookmarkStart w:id="197" w:name="_Toc374025635"/>
-    </w:p>
-    <w:p>
-      <w:r>
+      <w:bookmarkStart w:id="198" w:name="_Toc374025635"/>
+    </w:p>
+    <w:p>
+      <w:pPr>
+        <w:jc w:val="both"/>
+        <w:rPr>
+          <w:sz w:val="20"/>
+          <w:szCs w:val="20"/>
+        </w:rPr>
+      </w:pPr>
+      <w:r>
+        <w:rPr>
+          <w:sz w:val="20"/>
+          <w:szCs w:val="20"/>
+        </w:rPr>
         <w:t xml:space="preserve">Como requisito no funcional, se planteo la utilización de JBoss Aplication Server 7.1.1 como servidor de aplicaciones para la solución, el cual tiene soporte para la tecnología EJB (o </w:t>
       </w:r>
       <w:r>
         <w:rPr>
           <w:i/>
+          <w:sz w:val="20"/>
+          <w:szCs w:val="20"/>
         </w:rPr>
         <w:t>Enterprise Java Beans</w:t>
       </w:r>
       <w:r>
+        <w:rPr>
+          <w:sz w:val="20"/>
+          <w:szCs w:val="20"/>
+        </w:rPr>
         <w:t>)</w:t>
       </w:r>
       <w:r>
+        <w:rPr>
+          <w:sz w:val="20"/>
+          <w:szCs w:val="20"/>
+        </w:rPr>
         <w:t xml:space="preserve"> para el desarrollo de aplicación empresariales sobre JavaEE</w:t>
       </w:r>
       <w:r>
+        <w:rPr>
+          <w:sz w:val="20"/>
+          <w:szCs w:val="20"/>
+        </w:rPr>
         <w:t xml:space="preserve">. </w:t>
       </w:r>
       <w:r>
+        <w:rPr>
+          <w:sz w:val="20"/>
+          <w:szCs w:val="20"/>
+        </w:rPr>
         <w:t>EJB provee soporte para:</w:t>
       </w:r>
     </w:p>
@@ -26014,8 +26982,17 @@
           <w:ilvl w:val="0"/>
           <w:numId w:val="21"/>
         </w:numPr>
-      </w:pPr>
-      <w:r>
+        <w:jc w:val="both"/>
+        <w:rPr>
+          <w:sz w:val="20"/>
+          <w:szCs w:val="20"/>
+        </w:rPr>
+      </w:pPr>
+      <w:r>
+        <w:rPr>
+          <w:sz w:val="20"/>
+          <w:szCs w:val="20"/>
+        </w:rPr>
         <w:t>Comunicación remota</w:t>
       </w:r>
     </w:p>
@@ -26026,8 +27003,17 @@
           <w:ilvl w:val="0"/>
           <w:numId w:val="21"/>
         </w:numPr>
-      </w:pPr>
-      <w:r>
+        <w:jc w:val="both"/>
+        <w:rPr>
+          <w:sz w:val="20"/>
+          <w:szCs w:val="20"/>
+        </w:rPr>
+      </w:pPr>
+      <w:r>
+        <w:rPr>
+          <w:sz w:val="20"/>
+          <w:szCs w:val="20"/>
+        </w:rPr>
         <w:t>Manejo de transacciones</w:t>
       </w:r>
     </w:p>
@@ -26038,8 +27024,17 @@
           <w:ilvl w:val="0"/>
           <w:numId w:val="21"/>
         </w:numPr>
-      </w:pPr>
-      <w:r>
+        <w:jc w:val="both"/>
+        <w:rPr>
+          <w:sz w:val="20"/>
+          <w:szCs w:val="20"/>
+        </w:rPr>
+      </w:pPr>
+      <w:r>
+        <w:rPr>
+          <w:sz w:val="20"/>
+          <w:szCs w:val="20"/>
+        </w:rPr>
         <w:t>Control de concurrencia</w:t>
       </w:r>
     </w:p>
@@ -26050,8 +27045,17 @@
           <w:ilvl w:val="0"/>
           <w:numId w:val="21"/>
         </w:numPr>
-      </w:pPr>
-      <w:r>
+        <w:jc w:val="both"/>
+        <w:rPr>
+          <w:sz w:val="20"/>
+          <w:szCs w:val="20"/>
+        </w:rPr>
+      </w:pPr>
+      <w:r>
+        <w:rPr>
+          <w:sz w:val="20"/>
+          <w:szCs w:val="20"/>
+        </w:rPr>
         <w:t>Java Messaging Sevices</w:t>
       </w:r>
     </w:p>
@@ -26062,8 +27066,17 @@
           <w:ilvl w:val="0"/>
           <w:numId w:val="21"/>
         </w:numPr>
-      </w:pPr>
-      <w:r>
+        <w:jc w:val="both"/>
+        <w:rPr>
+          <w:sz w:val="20"/>
+          <w:szCs w:val="20"/>
+        </w:rPr>
+      </w:pPr>
+      <w:r>
+        <w:rPr>
+          <w:sz w:val="20"/>
+          <w:szCs w:val="20"/>
+        </w:rPr>
         <w:t>Servicio de Nombres de Directorio (o JNDI)</w:t>
       </w:r>
     </w:p>
@@ -26074,15 +27087,55 @@
           <w:ilvl w:val="0"/>
           <w:numId w:val="21"/>
         </w:numPr>
-      </w:pPr>
-      <w:r>
+        <w:jc w:val="both"/>
+        <w:rPr>
+          <w:sz w:val="20"/>
+          <w:szCs w:val="20"/>
+        </w:rPr>
+      </w:pPr>
+      <w:r>
+        <w:rPr>
+          <w:sz w:val="20"/>
+          <w:szCs w:val="20"/>
+        </w:rPr>
         <w:t>Seguridad</w:t>
       </w:r>
     </w:p>
     <w:p>
-      <w:r>
+      <w:pPr>
+        <w:tabs>
+          <w:tab w:val="left" w:pos="1708"/>
+        </w:tabs>
+        <w:jc w:val="both"/>
+        <w:rPr>
+          <w:sz w:val="20"/>
+          <w:szCs w:val="20"/>
+        </w:rPr>
+      </w:pPr>
+      <w:r>
+        <w:rPr>
+          <w:sz w:val="20"/>
+          <w:szCs w:val="20"/>
+        </w:rPr>
         <w:t>Entre otros.</w:t>
       </w:r>
+      <w:r>
+        <w:rPr>
+          <w:sz w:val="20"/>
+          <w:szCs w:val="20"/>
+        </w:rPr>
+        <w:tab/>
+      </w:r>
+    </w:p>
+    <w:p>
+      <w:pPr>
+        <w:tabs>
+          <w:tab w:val="left" w:pos="1708"/>
+        </w:tabs>
+      </w:pPr>
+      <w:r>
+        <w:t>[ALDAO]</w:t>
+      </w:r>
     </w:p>
     <w:p>
       <w:pPr>
@@ -26093,31 +27146,70 @@
       </w:r>
     </w:p>
     <w:p>
-      <w:r>
+      <w:pPr>
+        <w:jc w:val="both"/>
+        <w:rPr>
+          <w:sz w:val="20"/>
+          <w:szCs w:val="20"/>
+        </w:rPr>
+      </w:pPr>
+      <w:r>
+        <w:rPr>
+          <w:sz w:val="20"/>
+          <w:szCs w:val="20"/>
+        </w:rPr>
         <w:t xml:space="preserve">Para solucionar la comunicación entre la capa de presentación y lógica de negocio, se implementó una capa intermedia llamada Capa de Servicios que auspicia de pasamanos entre la presentación y la lógica, flexibilizando el pasaje de información gracias a exposición de servicios RESTfull (o </w:t>
       </w:r>
       <w:r>
         <w:rPr>
           <w:i/>
+          <w:sz w:val="20"/>
+          <w:szCs w:val="20"/>
         </w:rPr>
         <w:t>Representational State Transfer</w:t>
       </w:r>
       <w:r>
-        <w:t xml:space="preserve">) para la transferencia de mensajes por </w:t>
-      </w:r>
-      <w:r>
+        <w:rPr>
+          <w:sz w:val="20"/>
+          <w:szCs w:val="20"/>
+        </w:rPr>
+        <w:t xml:space="preserve">) para la transferencia de mensajes por parte de la capa previamente mencionada.  Dicha tecnología, si bien permite cierta flexibilidad al momento de la transferencia de mensajes entre cliente y servidor, implica tener una </w:t>
+      </w:r>
+      <w:r>
+        <w:rPr>
+          <w:sz w:val="20"/>
+          <w:szCs w:val="20"/>
+        </w:rPr>
+        <w:t>correcta definición de las interfaces que ofrecen las funcionalidades para el correcto funcionamiento del sistema en conjunto. La tecnología utilizada es la API JAX-RS que forma parte de JavaEE 6, en particular la implementación utilizada es RestEasy en su versión 3.0.</w:t>
+      </w:r>
+    </w:p>
+    <w:p>
+      <w:pPr>
+        <w:jc w:val="both"/>
+        <w:rPr>
+          <w:sz w:val="20"/>
+          <w:szCs w:val="20"/>
+        </w:rPr>
+      </w:pPr>
+      <w:r>
+        <w:rPr>
+          <w:sz w:val="20"/>
+          <w:szCs w:val="20"/>
+        </w:rPr>
         <w:lastRenderedPageBreak/>
-        <w:t xml:space="preserve">parte de la capa previamente mencionada.  Dicha tecnología, si bien permite cierta flexibilidad al momento de la transferencia de mensajes entre cliente y servidor, implica tener una </w:t>
-      </w:r>
-      <w:r>
-        <w:t>correcta definición de las interfaces que ofrecen las funcionalidades para el correcto funcionamiento del sistema en conjunto. La tecnología utilizada es la API JAX-RS que forma parte de JavaEE 6, en particular la implementación utilizada es RestEasy en su versión 3.0.</w:t>
-      </w:r>
-    </w:p>
-    <w:p>
-      <w:r>
         <w:t>Para el manejo de la información (input y output) manejada por los webservices en formato json (convención tomada en el comiento de la etapa de implementación) se decidió la utilización de Jackson Json Parser, en su versión 1.9, framework para el mapeo de objetos JSon a clases java planas (o POJOs). Dicho parseo se realiza en ésta capa con la finalidad de abstraer al Negocio de la conversión de datos.</w:t>
       </w:r>
     </w:p>
+    <w:p>
+      <w:pPr>
+        <w:tabs>
+          <w:tab w:val="left" w:pos="1708"/>
+        </w:tabs>
+      </w:pPr>
+      <w:r>
+        <w:t>[ALDAO]</w:t>
+      </w:r>
+    </w:p>
     <w:p/>
     <w:p>
       <w:pPr>
@@ -26128,58 +27220,686 @@
       </w:r>
     </w:p>
     <w:p>
-      <w:r>
-        <w:t>Dado el abordaje tomado para la implementación de la presentación, esta sección se abordará según el Modulo de la aplicación que se trate, los mismos son Backend o Módulo de administración y FrontEnd. A modo de aclaración, dicho criterio se tomo por las diferentes tecnologías aplicadas para la resolución de cada caso.</w:t>
-      </w:r>
-    </w:p>
-    <w:p>
-      <w:r>
-        <w:t xml:space="preserve">La presentación del modulo de Backend (o Modulo de Administración) fue implementada mayoritariamente con paginas xhtml y Managed Beans, componentes facilitatoris por la librería JSF (o </w:t>
+      <w:pPr>
+        <w:jc w:val="both"/>
+        <w:rPr>
+          <w:sz w:val="20"/>
+          <w:szCs w:val="20"/>
+        </w:rPr>
+      </w:pPr>
+      <w:r>
+        <w:rPr>
+          <w:sz w:val="20"/>
+          <w:szCs w:val="20"/>
+        </w:rPr>
+        <w:t xml:space="preserve">Dado el abordaje tomado para la implementación de la presentación, esta sección se </w:t>
+      </w:r>
+      <w:r>
+        <w:rPr>
+          <w:sz w:val="20"/>
+          <w:szCs w:val="20"/>
+        </w:rPr>
+        <w:t xml:space="preserve">divide </w:t>
+      </w:r>
+      <w:r>
+        <w:rPr>
+          <w:sz w:val="20"/>
+          <w:szCs w:val="20"/>
+        </w:rPr>
+        <w:t>según el Modulo de la aplicación que se trate, los mismos son Backend o Módulo de administración y FrontEnd. A modo de aclaración, dicho criterio se tomo por las diferentes tecnologías aplicadas para la resolución de cada caso.</w:t>
+      </w:r>
+    </w:p>
+    <w:p>
+      <w:pPr>
+        <w:jc w:val="both"/>
+        <w:rPr>
+          <w:sz w:val="20"/>
+          <w:szCs w:val="20"/>
+        </w:rPr>
+      </w:pPr>
+      <w:r>
+        <w:rPr>
+          <w:sz w:val="20"/>
+          <w:szCs w:val="20"/>
+        </w:rPr>
+        <w:t xml:space="preserve">La presentación del modulo de Backend (o Modulo de Administración) fue implementada mayoritariamente con paginas xhtml y Managed </w:t>
+      </w:r>
+      <w:r>
+        <w:rPr>
+          <w:sz w:val="20"/>
+          <w:szCs w:val="20"/>
+        </w:rPr>
+        <w:t>Beans, componentes facilitados</w:t>
+      </w:r>
+      <w:r>
+        <w:rPr>
+          <w:sz w:val="20"/>
+          <w:szCs w:val="20"/>
+        </w:rPr>
+        <w:t xml:space="preserve"> por la librería JSF (o </w:t>
       </w:r>
       <w:r>
         <w:rPr>
           <w:i/>
+          <w:sz w:val="20"/>
+          <w:szCs w:val="20"/>
         </w:rPr>
         <w:t>Java Server Faces</w:t>
       </w:r>
       <w:r>
-        <w:t>) en su versión 2.1. Dicha librería, se caracteriza por agilizar poderosamente el proceso de desarrollo de las vistas de la aplicación, tarea que por lo general insume mas tiempo que el desarrollo de la lógica de neogocio propiamente dicha.</w:t>
-      </w:r>
-    </w:p>
-    <w:p>
-      <w:r>
-        <w:t xml:space="preserve">El FrontEnd en contrapartida, se conforma por paginas html y lógica de presentación </w:t>
-      </w:r>
-      <w:r>
+        <w:rPr>
+          <w:sz w:val="20"/>
+          <w:szCs w:val="20"/>
+        </w:rPr>
+        <w:t xml:space="preserve">) en su versión 2.1. Dicha librería, se caracteriza por agilizar poderosamente el proceso de desarrollo de las vistas de la aplicación, tarea que por lo general insume </w:t>
+      </w:r>
+      <w:r>
+        <w:rPr>
+          <w:sz w:val="20"/>
+          <w:szCs w:val="20"/>
+        </w:rPr>
+        <w:t>más</w:t>
+      </w:r>
+      <w:r>
+        <w:rPr>
+          <w:sz w:val="20"/>
+          <w:szCs w:val="20"/>
+        </w:rPr>
+        <w:t xml:space="preserve"> tiempo que e</w:t>
+      </w:r>
+      <w:r>
+        <w:rPr>
+          <w:sz w:val="20"/>
+          <w:szCs w:val="20"/>
+        </w:rPr>
+        <w:t>l desarrollo de la lógica de ne</w:t>
+      </w:r>
+      <w:r>
+        <w:rPr>
+          <w:sz w:val="20"/>
+          <w:szCs w:val="20"/>
+        </w:rPr>
+        <w:t>gocio propiamente dicha.</w:t>
+      </w:r>
+    </w:p>
+    <w:p>
+      <w:pPr>
+        <w:jc w:val="both"/>
+        <w:rPr>
+          <w:sz w:val="20"/>
+          <w:szCs w:val="20"/>
+        </w:rPr>
+      </w:pPr>
+      <w:r>
+        <w:rPr>
+          <w:sz w:val="20"/>
+          <w:szCs w:val="20"/>
+        </w:rPr>
+        <w:t xml:space="preserve">El FrontEnd en contrapartida, se conforma por </w:t>
+      </w:r>
+      <w:r>
+        <w:rPr>
+          <w:sz w:val="20"/>
+          <w:szCs w:val="20"/>
+        </w:rPr>
+        <w:t>páginas</w:t>
+      </w:r>
+      <w:r>
+        <w:rPr>
+          <w:sz w:val="20"/>
+          <w:szCs w:val="20"/>
+        </w:rPr>
+        <w:t xml:space="preserve"> html y lógica de presentación </w:t>
+      </w:r>
+      <w:r>
+        <w:rPr>
+          <w:sz w:val="20"/>
+          <w:szCs w:val="20"/>
+        </w:rPr>
         <w:t>implementada con javascript (utilizando tanto el lenguaje nativo como ciertas facilidades brindadas por la API de presentación JQuery en su versión 1.10.2).</w:t>
       </w:r>
     </w:p>
-    <w:p/>
-    <w:p/>
-    <w:p/>
-    <w:p>
-      <w:pPr>
-        <w:pStyle w:val="Ttulo2"/>
-      </w:pPr>
-      <w:r>
-        <w:t xml:space="preserve">Etapa de </w:t>
-      </w:r>
-      <w:bookmarkEnd w:id="197"/>
-      <w:r>
-        <w:t>verificación y validación</w:t>
-      </w:r>
-    </w:p>
-    <w:p>
-      <w:pPr>
+    <w:p>
+      <w:pPr>
+        <w:tabs>
+          <w:tab w:val="left" w:pos="1708"/>
+        </w:tabs>
+        <w:jc w:val="both"/>
+        <w:rPr>
+          <w:sz w:val="20"/>
+          <w:szCs w:val="20"/>
+        </w:rPr>
+      </w:pPr>
+      <w:r>
+        <w:rPr>
+          <w:sz w:val="20"/>
+          <w:szCs w:val="20"/>
+        </w:rPr>
+        <w:t>[ALDAO]</w:t>
+      </w:r>
+    </w:p>
+    <w:p>
+      <w:pPr>
+        <w:tabs>
+          <w:tab w:val="left" w:pos="1708"/>
+        </w:tabs>
+        <w:jc w:val="both"/>
+        <w:rPr>
+          <w:sz w:val="20"/>
+          <w:szCs w:val="20"/>
+        </w:rPr>
+      </w:pPr>
+      <w:r>
+        <w:rPr>
+          <w:sz w:val="20"/>
+          <w:szCs w:val="20"/>
+        </w:rPr>
+        <w:t>[CHIQUITO]</w:t>
+      </w:r>
+    </w:p>
+    <w:p>
+      <w:pPr>
+        <w:pStyle w:val="Ttulo4"/>
+      </w:pPr>
+      <w:r>
+        <w:t>Seguridad</w:t>
+      </w:r>
+    </w:p>
+    <w:p>
+      <w:pPr>
+        <w:jc w:val="both"/>
+        <w:rPr>
+          <w:sz w:val="20"/>
+          <w:szCs w:val="20"/>
+        </w:rPr>
+      </w:pPr>
+      <w:r>
+        <w:rPr>
+          <w:sz w:val="20"/>
+          <w:szCs w:val="20"/>
+        </w:rPr>
+        <w:t>Dada la naturaleza de la información manejada por el aplicativo (emails, datos personales como nombres, tarjetas de crédito en el caso de PayPal), es de especial relevancia el tema de la seguridad al momento de desarrollar.</w:t>
+      </w:r>
+    </w:p>
+    <w:p>
+      <w:pPr>
+        <w:jc w:val="both"/>
+        <w:rPr>
+          <w:sz w:val="20"/>
+          <w:szCs w:val="20"/>
+        </w:rPr>
+      </w:pPr>
+      <w:r>
+        <w:rPr>
+          <w:sz w:val="20"/>
+          <w:szCs w:val="20"/>
+        </w:rPr>
+        <w:t>Una vez detectada la necesidad de implementar seguridad en la solución, se procedió a analizar los principales puntos de falla que se podrían presentar al momento de la utilización de la herramienta por parte del usuario. De lo anterior, se desprenden las siguientes vulnerabilidades:</w:t>
+      </w:r>
+    </w:p>
+    <w:p>
+      <w:pPr>
+        <w:pStyle w:val="Prrafodelista"/>
+        <w:numPr>
+          <w:ilvl w:val="0"/>
+          <w:numId w:val="25"/>
+        </w:numPr>
+        <w:jc w:val="both"/>
         <w:rPr>
           <w:rFonts w:asciiTheme="majorHAnsi" w:eastAsiaTheme="majorEastAsia" w:hAnsiTheme="majorHAnsi" w:cstheme="majorBidi"/>
           <w:b/>
           <w:bCs/>
           <w:color w:val="46464A" w:themeColor="text2"/>
-          <w:sz w:val="32"/>
-          <w:szCs w:val="28"/>
-        </w:rPr>
-      </w:pPr>
+          <w:sz w:val="20"/>
+          <w:szCs w:val="20"/>
+        </w:rPr>
+      </w:pPr>
+      <w:r>
+        <w:rPr>
+          <w:sz w:val="20"/>
+          <w:szCs w:val="20"/>
+        </w:rPr>
+        <w:t>Navegabilidad entre paginas utilzando controles externos a la aplicación (por ej. tipear la url en el brwser).</w:t>
+      </w:r>
+    </w:p>
+    <w:p>
+      <w:pPr>
+        <w:pStyle w:val="Prrafodelista"/>
+        <w:numPr>
+          <w:ilvl w:val="0"/>
+          <w:numId w:val="25"/>
+        </w:numPr>
+        <w:jc w:val="both"/>
+        <w:rPr>
+          <w:rFonts w:asciiTheme="majorHAnsi" w:eastAsiaTheme="majorEastAsia" w:hAnsiTheme="majorHAnsi" w:cstheme="majorBidi"/>
+          <w:b/>
+          <w:bCs/>
+          <w:color w:val="46464A" w:themeColor="text2"/>
+          <w:sz w:val="20"/>
+          <w:szCs w:val="20"/>
+        </w:rPr>
+      </w:pPr>
+      <w:r>
+        <w:rPr>
+          <w:sz w:val="20"/>
+          <w:szCs w:val="20"/>
+        </w:rPr>
+        <w:t>Inyección Sql.</w:t>
+      </w:r>
+    </w:p>
+    <w:p>
+      <w:pPr>
+        <w:pStyle w:val="Prrafodelista"/>
+        <w:numPr>
+          <w:ilvl w:val="0"/>
+          <w:numId w:val="25"/>
+        </w:numPr>
+        <w:jc w:val="both"/>
+        <w:rPr>
+          <w:rFonts w:asciiTheme="majorHAnsi" w:eastAsiaTheme="majorEastAsia" w:hAnsiTheme="majorHAnsi" w:cstheme="majorBidi"/>
+          <w:b/>
+          <w:bCs/>
+          <w:color w:val="46464A" w:themeColor="text2"/>
+          <w:sz w:val="20"/>
+          <w:szCs w:val="20"/>
+        </w:rPr>
+      </w:pPr>
+      <w:r>
+        <w:rPr>
+          <w:sz w:val="20"/>
+          <w:szCs w:val="20"/>
+        </w:rPr>
+        <w:t>Consumir web services rest expuestos por el servidor sin permisos correspondientes.</w:t>
+      </w:r>
+    </w:p>
+    <w:p>
+      <w:pPr>
+        <w:pStyle w:val="Prrafodelista"/>
+        <w:numPr>
+          <w:ilvl w:val="0"/>
+          <w:numId w:val="25"/>
+        </w:numPr>
+        <w:jc w:val="both"/>
+        <w:rPr>
+          <w:rFonts w:asciiTheme="majorHAnsi" w:eastAsiaTheme="majorEastAsia" w:hAnsiTheme="majorHAnsi" w:cstheme="majorBidi"/>
+          <w:b/>
+          <w:bCs/>
+          <w:color w:val="46464A" w:themeColor="text2"/>
+          <w:sz w:val="20"/>
+          <w:szCs w:val="20"/>
+        </w:rPr>
+      </w:pPr>
+      <w:r>
+        <w:rPr>
+          <w:sz w:val="20"/>
+          <w:szCs w:val="20"/>
+        </w:rPr>
+        <w:t>Exposición de estructura de directorios del servidor a través de parámetros de petición (por ejemplo, rutas absolutas de imágenes).</w:t>
+      </w:r>
+    </w:p>
+    <w:p>
+      <w:pPr>
+        <w:pStyle w:val="Prrafodelista"/>
+        <w:numPr>
+          <w:ilvl w:val="0"/>
+          <w:numId w:val="25"/>
+        </w:numPr>
+        <w:jc w:val="both"/>
+        <w:rPr>
+          <w:rFonts w:asciiTheme="majorHAnsi" w:eastAsiaTheme="majorEastAsia" w:hAnsiTheme="majorHAnsi" w:cstheme="majorBidi"/>
+          <w:b/>
+          <w:bCs/>
+          <w:color w:val="46464A" w:themeColor="text2"/>
+          <w:sz w:val="20"/>
+          <w:szCs w:val="20"/>
+        </w:rPr>
+      </w:pPr>
+      <w:r>
+        <w:rPr>
+          <w:sz w:val="20"/>
+          <w:szCs w:val="20"/>
+        </w:rPr>
+        <w:t>Contraseñas almacenadas en base de datos.</w:t>
+      </w:r>
+    </w:p>
+    <w:p>
+      <w:pPr>
+        <w:jc w:val="both"/>
+        <w:rPr>
+          <w:sz w:val="20"/>
+          <w:szCs w:val="20"/>
+        </w:rPr>
+      </w:pPr>
+      <w:r>
+        <w:rPr>
+          <w:sz w:val="20"/>
+          <w:szCs w:val="20"/>
+        </w:rPr>
+        <w:t>Como contrapartida a cada riesgo de seguridad, se presentan a continuación los métodos abordados para solucionarlos.</w:t>
+      </w:r>
+    </w:p>
+    <w:p>
+      <w:pPr>
+        <w:pStyle w:val="Prrafodelista"/>
+        <w:numPr>
+          <w:ilvl w:val="0"/>
+          <w:numId w:val="26"/>
+        </w:numPr>
+        <w:jc w:val="both"/>
+        <w:rPr>
+          <w:rFonts w:asciiTheme="majorHAnsi" w:eastAsiaTheme="majorEastAsia" w:hAnsiTheme="majorHAnsi" w:cstheme="majorBidi"/>
+          <w:b/>
+          <w:bCs/>
+          <w:color w:val="46464A" w:themeColor="text2"/>
+          <w:sz w:val="20"/>
+          <w:szCs w:val="20"/>
+        </w:rPr>
+      </w:pPr>
+      <w:r>
+        <w:rPr>
+          <w:sz w:val="20"/>
+          <w:szCs w:val="20"/>
+        </w:rPr>
+        <w:t xml:space="preserve">Para evitar la navegabilidad entre paginas utilizando controles externos a la aplicación, se decidió la immplementacion de un Filtro de Autenticacion, el cual captura cada una de las </w:t>
+      </w:r>
+      <w:r>
+        <w:rPr>
+          <w:sz w:val="20"/>
+          <w:szCs w:val="20"/>
+        </w:rPr>
+        <w:lastRenderedPageBreak/>
+        <w:t>peticiones realizadas al servidor y controla que el rol correspondiente al usuario logueado tenga permiso sobre dicha funcionalidad.</w:t>
+      </w:r>
+    </w:p>
+    <w:p>
+      <w:pPr>
+        <w:pStyle w:val="Prrafodelista"/>
+        <w:jc w:val="both"/>
+        <w:rPr>
+          <w:sz w:val="20"/>
+          <w:szCs w:val="20"/>
+        </w:rPr>
+      </w:pPr>
+      <w:r>
+        <w:rPr>
+          <w:sz w:val="20"/>
+          <w:szCs w:val="20"/>
+        </w:rPr>
+        <w:t>Nota: se debieron añadir exepciones a los controles realizados, por ejemplo, caso de recursos estáticos, funcionalidades publicas, entro otros.</w:t>
+      </w:r>
+    </w:p>
+    <w:p>
+      <w:pPr>
+        <w:pStyle w:val="Prrafodelista"/>
+        <w:numPr>
+          <w:ilvl w:val="0"/>
+          <w:numId w:val="26"/>
+        </w:numPr>
+        <w:jc w:val="both"/>
+        <w:rPr>
+          <w:sz w:val="20"/>
+          <w:szCs w:val="20"/>
+        </w:rPr>
+      </w:pPr>
+      <w:r>
+        <w:rPr>
+          <w:sz w:val="20"/>
+          <w:szCs w:val="20"/>
+        </w:rPr>
+        <w:t>El caso de inyección sql</w:t>
+      </w:r>
+      <w:r>
+        <w:rPr>
+          <w:sz w:val="20"/>
+          <w:szCs w:val="20"/>
+        </w:rPr>
+        <w:t xml:space="preserve"> está solucionado en la </w:t>
+      </w:r>
+      <w:r>
+        <w:rPr>
+          <w:i/>
+          <w:sz w:val="20"/>
+          <w:szCs w:val="20"/>
+        </w:rPr>
+        <w:t>Java Persistence Api</w:t>
+      </w:r>
+      <w:r>
+        <w:rPr>
+          <w:sz w:val="20"/>
+          <w:szCs w:val="20"/>
+        </w:rPr>
+        <w:t xml:space="preserve"> siempre que se implemente de manera correcta (esto es utilizando parámetros para consultas jpql y no creando las consultas dinámicamente con valores de condición </w:t>
+      </w:r>
+      <w:r>
+        <w:rPr>
+          <w:i/>
+          <w:sz w:val="20"/>
+          <w:szCs w:val="20"/>
+        </w:rPr>
+        <w:t>inline</w:t>
+      </w:r>
+      <w:r>
+        <w:rPr>
+          <w:sz w:val="20"/>
+          <w:szCs w:val="20"/>
+        </w:rPr>
+        <w:t>.</w:t>
+      </w:r>
+    </w:p>
+    <w:p>
+      <w:pPr>
+        <w:pStyle w:val="Prrafodelista"/>
+        <w:numPr>
+          <w:ilvl w:val="0"/>
+          <w:numId w:val="26"/>
+        </w:numPr>
+        <w:jc w:val="both"/>
+        <w:rPr>
+          <w:sz w:val="20"/>
+          <w:szCs w:val="20"/>
+        </w:rPr>
+      </w:pPr>
+      <w:r>
+        <w:rPr>
+          <w:sz w:val="20"/>
+          <w:szCs w:val="20"/>
+        </w:rPr>
+        <w:t xml:space="preserve">El caso de los web services rest expuestos por el servidor, se optó por confiurarlos en el archivo </w:t>
+      </w:r>
+      <w:r>
+        <w:rPr>
+          <w:i/>
+          <w:sz w:val="20"/>
+          <w:szCs w:val="20"/>
+        </w:rPr>
+        <w:t>web.xml</w:t>
+      </w:r>
+      <w:r>
+        <w:rPr>
+          <w:sz w:val="20"/>
+          <w:szCs w:val="20"/>
+        </w:rPr>
+        <w:t xml:space="preserve">  como públicos (esto se debe a la gran cantidad de servicios públicos). En el caso de funcionalidades restringidas se implementó contro del permisos rol-funcionalidad a nivel de capa de serivicos, corroborando que el usuarios consumidor efectivamente tenga permisos sobre la funcionalidad en cuestón.</w:t>
+      </w:r>
+    </w:p>
+    <w:p>
+      <w:pPr>
+        <w:pStyle w:val="Prrafodelista"/>
+        <w:numPr>
+          <w:ilvl w:val="0"/>
+          <w:numId w:val="26"/>
+        </w:numPr>
+        <w:jc w:val="both"/>
+        <w:rPr>
+          <w:sz w:val="20"/>
+          <w:szCs w:val="20"/>
+        </w:rPr>
+      </w:pPr>
+      <w:r>
+        <w:rPr>
+          <w:sz w:val="20"/>
+          <w:szCs w:val="20"/>
+        </w:rPr>
+        <w:t>Con la finalidad de mantener la estructura interna del servidor lo mas protegida posible, se implement</w:t>
+      </w:r>
+      <w:r>
+        <w:rPr>
+          <w:sz w:val="20"/>
+          <w:szCs w:val="20"/>
+        </w:rPr>
+        <w:t>ó un sistema de encriptación-desencriptacion a partir de una clave privada. Con esto se asegura que, tanto la información de rutas de sistema de archivos almacenada en base de datos, como rutas enviadas al cliente no sean evidentes. Son los servlets de respuesta de archivos quienes tienen la responsabilidad de interpretar la información codificada y responder con la información correcta.</w:t>
+      </w:r>
+    </w:p>
+    <w:p>
+      <w:pPr>
+        <w:pStyle w:val="Prrafodelista"/>
+        <w:numPr>
+          <w:ilvl w:val="0"/>
+          <w:numId w:val="26"/>
+        </w:numPr>
+        <w:jc w:val="both"/>
+        <w:rPr>
+          <w:sz w:val="20"/>
+          <w:szCs w:val="20"/>
+        </w:rPr>
+      </w:pPr>
+      <w:r>
+        <w:rPr>
+          <w:sz w:val="20"/>
+          <w:szCs w:val="20"/>
+        </w:rPr>
+        <w:t>Las contraseñas de los usuarios del sistema actualmente se están almacenando encriptadas con el algoritmo MD5 en la base de datos. Si bien hay sistemas de encriptación más seguros, en ésta primera etapa del sistema fue el mecanismo utilizado para no guardar ésta información como texto plano.</w:t>
+      </w:r>
+    </w:p>
+    <w:p>
+      <w:pPr>
+        <w:rPr>
+          <w:sz w:val="20"/>
+          <w:szCs w:val="20"/>
+        </w:rPr>
+      </w:pPr>
+      <w:r>
+        <w:rPr>
+          <w:sz w:val="20"/>
+          <w:szCs w:val="20"/>
+        </w:rPr>
+        <w:t>Como punto final</w:t>
+      </w:r>
+      <w:r>
+        <w:rPr>
+          <w:sz w:val="20"/>
+          <w:szCs w:val="20"/>
+        </w:rPr>
+        <w:t xml:space="preserve"> de la presente sección, se destaca la utilización de </w:t>
+      </w:r>
+      <w:r>
+        <w:rPr>
+          <w:sz w:val="20"/>
+          <w:szCs w:val="20"/>
+        </w:rPr>
+        <w:t xml:space="preserve">HTTPS (o HTTP Secure) para la conexión cliente-servidor. Ésta configuración se realizó a nivel de servidor de aplicación JBoss Aplication Server utilizando un certificado generado a partir de la herramienta </w:t>
+      </w:r>
+      <w:r>
+        <w:rPr>
+          <w:i/>
+          <w:sz w:val="20"/>
+          <w:szCs w:val="20"/>
+        </w:rPr>
+        <w:t>keytool</w:t>
+      </w:r>
+      <w:r>
+        <w:rPr>
+          <w:sz w:val="20"/>
+          <w:szCs w:val="20"/>
+        </w:rPr>
+        <w:t xml:space="preserve"> provista por la </w:t>
+      </w:r>
+      <w:r>
+        <w:rPr>
+          <w:i/>
+          <w:sz w:val="20"/>
+          <w:szCs w:val="20"/>
+        </w:rPr>
+        <w:t>Java Development Kit</w:t>
+      </w:r>
+      <w:r>
+        <w:rPr>
+          <w:sz w:val="20"/>
+          <w:szCs w:val="20"/>
+        </w:rPr>
+        <w:t>. Si bien dicho certificado no fue emitido por una entidad autorizada, se considera adecuado para el desarrollo del proyecto.</w:t>
+      </w:r>
+    </w:p>
+    <w:p>
+      <w:r>
+        <w:t xml:space="preserve"> </w:t>
+      </w:r>
+      <w:r>
+        <w:br w:type="page"/>
+      </w:r>
+    </w:p>
+    <w:p>
+      <w:pPr>
+        <w:pStyle w:val="Ttulo2"/>
+      </w:pPr>
+      <w:r>
+        <w:lastRenderedPageBreak/>
+        <w:t xml:space="preserve">Etapa de </w:t>
+      </w:r>
+      <w:bookmarkEnd w:id="198"/>
+      <w:r>
+        <w:t>verificación y validación</w:t>
+      </w:r>
+    </w:p>
+    <w:p>
+      <w:r>
+        <w:t>La etapa de verificación y validación tiene como objetivo corroborar que</w:t>
+      </w:r>
+      <w:r>
+        <w:t xml:space="preserve"> el sistema efectivamente cumple</w:t>
+      </w:r>
+      <w:r>
+        <w:t xml:space="preserve"> con los requerimientos </w:t>
+      </w:r>
+      <w:r>
+        <w:t>establecidos asi como expectativas del cliente.</w:t>
+      </w:r>
+    </w:p>
+    <w:p>
+      <w:pPr>
+        <w:pStyle w:val="Ttulo3"/>
+      </w:pPr>
+      <w:r>
+        <w:t>Verificación</w:t>
+      </w:r>
+    </w:p>
+    <w:p>
+      <w:r>
+        <w:t>Durante la etapa de verificación se pretente comprobar que el sistema desarrollado cumple con los requerimientos especificados, requerimientos tanto funcionales como no funcionales.</w:t>
+      </w:r>
+    </w:p>
+    <w:p>
+      <w:r>
+        <w:t>El equipo de desarrollo testeò las versiones parciales estables liberadas (como se menciono previamente, èsto corresponde a crear tags en el repositorio svn). Dicho testeo se realizò distribuyendo la aplicación construida a partir del código fuente del tag, y probando las funcionalidades que se habían planeado para cada meta. Como contrapartida èste enfoque implica que el testeo se realizó en pcs distintas, con diferentes datos de prueba lo que introduce un margen de error en los resultados (casos bordes posiblemente no considerados, imposibilidad de reproducir errores por diferencia de datos, entre otros).</w:t>
+      </w:r>
+    </w:p>
+    <w:p>
+      <w:pPr>
+        <w:pStyle w:val="Ttulo3"/>
+      </w:pPr>
+      <w:r>
+        <w:t>Validación</w:t>
+      </w:r>
+    </w:p>
+    <w:p>
+      <w:r>
+        <w:t>Por otro lado la validación del software buscar comprobar que el software satisface las expectativas del cliente.</w:t>
+      </w:r>
+    </w:p>
+    <w:p>
+      <w:r>
+        <w:t xml:space="preserve">La validación del producto final se realizó de manera incremental con las entregas y presentaciones parciales de las funcionalidades implementadas (como pueden ser, casos de uso críticos) con el tutor. </w:t>
+      </w:r>
       <w:r>
         <w:br w:type="page"/>
       </w:r>
@@ -26194,6 +27914,9 @@
       </w:r>
     </w:p>
     <w:p>
+      <w:pPr>
+        <w:pStyle w:val="Ttulo1"/>
+      </w:pPr>
       <w:r>
         <w:br w:type="page"/>
       </w:r>
@@ -26201,17 +27924,18 @@
         <w:lastRenderedPageBreak/>
         <w:br w:type="page"/>
       </w:r>
-    </w:p>
-    <w:p>
-      <w:pPr>
-        <w:pStyle w:val="Ttulo1"/>
-      </w:pPr>
       <w:r>
         <w:lastRenderedPageBreak/>
-        <w:t>Conclusiones</w:t>
-      </w:r>
-    </w:p>
-    <w:p>
+        <w:t>C</w:t>
+      </w:r>
+      <w:r>
+        <w:t>onclusiones</w:t>
+      </w:r>
+    </w:p>
+    <w:p>
+      <w:r>
+        <w:t xml:space="preserve">Los </w:t>
+      </w:r>
       <w:r>
         <w:br w:type="page"/>
       </w:r>
@@ -26222,13 +27946,13 @@
       <w:pPr>
         <w:pStyle w:val="Ttulo1"/>
       </w:pPr>
-      <w:bookmarkStart w:id="198" w:name="_Toc366690022"/>
-      <w:bookmarkStart w:id="199" w:name="_Toc374025636"/>
+      <w:bookmarkStart w:id="199" w:name="_Toc366690022"/>
+      <w:bookmarkStart w:id="200" w:name="_Toc374025636"/>
       <w:r>
         <w:t>Glosario</w:t>
       </w:r>
-      <w:bookmarkEnd w:id="198"/>
       <w:bookmarkEnd w:id="199"/>
+      <w:bookmarkEnd w:id="200"/>
     </w:p>
     <w:p>
       <w:pPr>
@@ -26240,7 +27964,7 @@
           <w:shd w:val="clear" w:color="auto" w:fill="FFFFFF"/>
         </w:rPr>
       </w:pPr>
-      <w:bookmarkStart w:id="200" w:name="cd_def"/>
+      <w:bookmarkStart w:id="201" w:name="cd_def"/>
       <w:r>
         <w:rPr>
           <w:rFonts w:cstheme="minorHAnsi"/>
@@ -26367,8 +28091,8 @@
           <w:szCs w:val="20"/>
         </w:rPr>
       </w:pPr>
-      <w:bookmarkStart w:id="201" w:name="dvd_def"/>
-      <w:bookmarkEnd w:id="200"/>
+      <w:bookmarkStart w:id="202" w:name="dvd_def"/>
+      <w:bookmarkEnd w:id="201"/>
       <w:r>
         <w:rPr>
           <w:b/>
@@ -26472,8 +28196,8 @@
           <w:szCs w:val="20"/>
         </w:rPr>
       </w:pPr>
-      <w:bookmarkStart w:id="202" w:name="gps_def"/>
-      <w:bookmarkEnd w:id="201"/>
+      <w:bookmarkStart w:id="203" w:name="gps_def"/>
+      <w:bookmarkEnd w:id="202"/>
       <w:r>
         <w:rPr>
           <w:b/>
@@ -26566,8 +28290,8 @@
           <w:shd w:val="clear" w:color="auto" w:fill="FFFFFF"/>
         </w:rPr>
       </w:pPr>
-      <w:bookmarkStart w:id="203" w:name="sms_def"/>
-      <w:bookmarkEnd w:id="202"/>
+      <w:bookmarkStart w:id="204" w:name="sms_def"/>
+      <w:bookmarkEnd w:id="203"/>
       <w:r>
         <w:rPr>
           <w:b/>
@@ -26608,7 +28332,7 @@
           <w:shd w:val="clear" w:color="auto" w:fill="FFFFFF"/>
         </w:rPr>
       </w:pPr>
-      <w:bookmarkStart w:id="204" w:name="ebook_def"/>
+      <w:bookmarkStart w:id="205" w:name="ebook_def"/>
       <w:r>
         <w:rPr>
           <w:b/>
@@ -26877,8 +28601,8 @@
           <w:shd w:val="clear" w:color="auto" w:fill="FFFFFF"/>
         </w:rPr>
       </w:pPr>
-      <w:bookmarkStart w:id="205" w:name="software_def"/>
-      <w:bookmarkEnd w:id="204"/>
+      <w:bookmarkStart w:id="206" w:name="software_def"/>
+      <w:bookmarkEnd w:id="205"/>
       <w:r>
         <w:rPr>
           <w:rFonts w:cstheme="minorHAnsi"/>
@@ -27102,8 +28826,8 @@
           <w:shd w:val="clear" w:color="auto" w:fill="FFFFFF"/>
         </w:rPr>
       </w:pPr>
-      <w:bookmarkStart w:id="206" w:name="tablet_def"/>
-      <w:bookmarkEnd w:id="205"/>
+      <w:bookmarkStart w:id="207" w:name="tablet_def"/>
+      <w:bookmarkEnd w:id="206"/>
       <w:r>
         <w:rPr>
           <w:rFonts w:cstheme="minorHAnsi"/>
@@ -27400,8 +29124,8 @@
           <w:shd w:val="clear" w:color="auto" w:fill="FFFFFF"/>
         </w:rPr>
       </w:pPr>
-      <w:bookmarkStart w:id="207" w:name="wifi_def"/>
-      <w:bookmarkEnd w:id="206"/>
+      <w:bookmarkStart w:id="208" w:name="wifi_def"/>
+      <w:bookmarkEnd w:id="207"/>
       <w:r>
         <w:rPr>
           <w:rFonts w:cstheme="minorHAnsi"/>
@@ -27463,8 +29187,8 @@
           <w:shd w:val="clear" w:color="auto" w:fill="FFFFFF"/>
         </w:rPr>
       </w:pPr>
-      <w:bookmarkStart w:id="208" w:name="spam_def"/>
-      <w:bookmarkEnd w:id="207"/>
+      <w:bookmarkStart w:id="209" w:name="spam_def"/>
+      <w:bookmarkEnd w:id="208"/>
       <w:r>
         <w:rPr>
           <w:b/>
@@ -27551,8 +29275,8 @@
           <w:shd w:val="clear" w:color="auto" w:fill="FFFFFF"/>
         </w:rPr>
       </w:pPr>
-      <w:bookmarkStart w:id="209" w:name="vpn_def"/>
-      <w:bookmarkEnd w:id="208"/>
+      <w:bookmarkStart w:id="210" w:name="vpn_def"/>
+      <w:bookmarkEnd w:id="209"/>
       <w:r>
         <w:rPr>
           <w:rFonts w:cstheme="minorHAnsi"/>
@@ -27744,8 +29468,8 @@
           <w:shd w:val="clear" w:color="auto" w:fill="FFFFFF"/>
         </w:rPr>
       </w:pPr>
-      <w:bookmarkStart w:id="210" w:name="edi_def"/>
-      <w:bookmarkEnd w:id="209"/>
+      <w:bookmarkStart w:id="211" w:name="edi_def"/>
+      <w:bookmarkEnd w:id="210"/>
       <w:r>
         <w:rPr>
           <w:b/>
@@ -27780,8 +29504,8 @@
           <w:shd w:val="clear" w:color="auto" w:fill="FFFFFF"/>
         </w:rPr>
       </w:pPr>
-      <w:bookmarkStart w:id="211" w:name="api_def"/>
-      <w:bookmarkEnd w:id="210"/>
+      <w:bookmarkStart w:id="212" w:name="api_def"/>
+      <w:bookmarkEnd w:id="211"/>
       <w:r>
         <w:rPr>
           <w:rFonts w:cstheme="minorHAnsi"/>
@@ -27964,8 +29688,8 @@
           <w:shd w:val="clear" w:color="auto" w:fill="FFFFFF"/>
         </w:rPr>
       </w:pPr>
-      <w:bookmarkStart w:id="212" w:name="hd_def"/>
-      <w:bookmarkEnd w:id="211"/>
+      <w:bookmarkStart w:id="213" w:name="hd_def"/>
+      <w:bookmarkEnd w:id="212"/>
       <w:r>
         <w:rPr>
           <w:b/>
@@ -28048,8 +29772,8 @@
           <w:shd w:val="clear" w:color="auto" w:fill="FFFFFF"/>
         </w:rPr>
       </w:pPr>
-      <w:bookmarkStart w:id="213" w:name="nube_def"/>
-      <w:bookmarkEnd w:id="212"/>
+      <w:bookmarkStart w:id="214" w:name="nube_def"/>
+      <w:bookmarkEnd w:id="213"/>
       <w:r>
         <w:rPr>
           <w:b/>
@@ -28300,7 +30024,7 @@
           <w:shd w:val="clear" w:color="auto" w:fill="FFFFFF"/>
         </w:rPr>
       </w:pPr>
-      <w:bookmarkStart w:id="214" w:name="offline_def"/>
+      <w:bookmarkStart w:id="215" w:name="offline_def"/>
       <w:r>
         <w:rPr>
           <w:b/>
@@ -28314,7 +30038,7 @@
         </w:rPr>
         <w:t>concepto usado para denotar operaciones realizadas sin conexión a internet o sistema informático</w:t>
       </w:r>
-      <w:bookmarkEnd w:id="214"/>
+      <w:bookmarkEnd w:id="215"/>
       <w:r>
         <w:rPr>
           <w:shd w:val="clear" w:color="auto" w:fill="FFFFFF"/>
@@ -28329,7 +30053,7 @@
           <w:shd w:val="clear" w:color="auto" w:fill="FFFFFF"/>
         </w:rPr>
       </w:pPr>
-      <w:bookmarkStart w:id="215" w:name="pdf_def"/>
+      <w:bookmarkStart w:id="216" w:name="pdf_def"/>
       <w:r>
         <w:rPr>
           <w:b/>
@@ -28379,7 +30103,7 @@
           <w:shd w:val="clear" w:color="auto" w:fill="FFFFFF"/>
         </w:rPr>
       </w:pPr>
-      <w:bookmarkStart w:id="216" w:name="epub_def"/>
+      <w:bookmarkStart w:id="217" w:name="epub_def"/>
       <w:r>
         <w:rPr>
           <w:rFonts w:cstheme="minorHAnsi"/>
@@ -28450,9 +30174,9 @@
           <w:shd w:val="clear" w:color="auto" w:fill="FFFFFF"/>
         </w:rPr>
       </w:pPr>
-      <w:bookmarkStart w:id="217" w:name="deploy_desc_def"/>
-      <w:bookmarkEnd w:id="215"/>
+      <w:bookmarkStart w:id="218" w:name="deploy_desc_def"/>
       <w:bookmarkEnd w:id="216"/>
+      <w:bookmarkEnd w:id="217"/>
       <w:r>
         <w:rPr>
           <w:rStyle w:val="apple-converted-space"/>
@@ -28528,7 +30252,7 @@
           <w:shd w:val="clear" w:color="auto" w:fill="FFFFFF"/>
         </w:rPr>
       </w:pPr>
-      <w:bookmarkStart w:id="218" w:name="app_serv_def"/>
+      <w:bookmarkStart w:id="219" w:name="app_serv_def"/>
       <w:r>
         <w:rPr>
           <w:b/>
@@ -28552,7 +30276,7 @@
           <w:shd w:val="clear" w:color="auto" w:fill="FFFFFF"/>
         </w:rPr>
       </w:pPr>
-      <w:bookmarkStart w:id="219" w:name="lookup_def"/>
+      <w:bookmarkStart w:id="220" w:name="lookup_def"/>
       <w:r>
         <w:rPr>
           <w:b/>
@@ -28658,7 +30382,7 @@
           <w:szCs w:val="20"/>
         </w:rPr>
       </w:pPr>
-      <w:bookmarkStart w:id="220" w:name="ide_desa_def"/>
+      <w:bookmarkStart w:id="221" w:name="ide_desa_def"/>
       <w:r>
         <w:rPr>
           <w:rFonts w:cstheme="minorHAnsi"/>
@@ -28747,24 +30471,24 @@
       <w:pPr>
         <w:pStyle w:val="Ttulo1"/>
       </w:pPr>
-      <w:bookmarkStart w:id="221" w:name="_Toc366690023"/>
-      <w:bookmarkStart w:id="222" w:name="_Toc374025637"/>
-      <w:bookmarkEnd w:id="203"/>
-      <w:bookmarkEnd w:id="213"/>
-      <w:bookmarkEnd w:id="217"/>
+      <w:bookmarkStart w:id="222" w:name="_Toc366690023"/>
+      <w:bookmarkStart w:id="223" w:name="_Toc374025637"/>
+      <w:bookmarkEnd w:id="204"/>
+      <w:bookmarkEnd w:id="214"/>
       <w:bookmarkEnd w:id="218"/>
       <w:bookmarkEnd w:id="219"/>
       <w:bookmarkEnd w:id="220"/>
+      <w:bookmarkEnd w:id="221"/>
       <w:r>
         <w:t>Referenci</w:t>
       </w:r>
-      <w:bookmarkStart w:id="223" w:name="_GoBack"/>
+      <w:bookmarkStart w:id="224" w:name="_GoBack"/>
+      <w:bookmarkEnd w:id="224"/>
+      <w:r>
+        <w:t>as</w:t>
+      </w:r>
+      <w:bookmarkEnd w:id="222"/>
       <w:bookmarkEnd w:id="223"/>
-      <w:r>
-        <w:t>as</w:t>
-      </w:r>
-      <w:bookmarkEnd w:id="221"/>
-      <w:bookmarkEnd w:id="222"/>
     </w:p>
     <w:p>
       <w:pPr>
@@ -30877,12 +32601,12 @@
       <w:pPr>
         <w:pStyle w:val="Ttulo1"/>
       </w:pPr>
-      <w:bookmarkStart w:id="224" w:name="_Toc374025638"/>
+      <w:bookmarkStart w:id="225" w:name="_Toc374025638"/>
       <w:r>
         <w:lastRenderedPageBreak/>
         <w:t>Anexos</w:t>
       </w:r>
-      <w:bookmarkEnd w:id="224"/>
+      <w:bookmarkEnd w:id="225"/>
     </w:p>
     <w:sectPr>
       <w:headerReference w:type="default" r:id="rId92"/>
@@ -30944,6 +32668,22 @@
       </w:r>
       <w:r>
         <w:t>Agregar ref a anexo de arq.</w:t>
+      </w:r>
+    </w:p>
+  </w:comment>
+  <w:comment w:id="197" w:author="MRLaptop" w:date="2013-12-07T18:13:00Z" w:initials="M">
+    <w:p>
+      <w:pPr>
+        <w:pStyle w:val="Textocomentario"/>
+      </w:pPr>
+      <w:r>
+        <w:rPr>
+          <w:rStyle w:val="Refdecomentario"/>
+        </w:rPr>
+        <w:annotationRef/>
+      </w:r>
+      <w:r>
+        <w:t>ref</w:t>
       </w:r>
     </w:p>
   </w:comment>
@@ -31040,7 +32780,7 @@
                     <w:color w:val="FFFFFF" w:themeColor="background1"/>
                     <w:sz w:val="32"/>
                   </w:rPr>
-                  <w:t>64</w:t>
+                  <w:t>66</w:t>
                 </w:r>
                 <w:r>
                   <w:rPr>
@@ -31628,16 +33368,16 @@
     </w:lvl>
   </w:abstractNum>
   <w:abstractNum w:abstractNumId="4">
-    <w:nsid w:val="2B3E3576"/>
+    <w:nsid w:val="10E85045"/>
     <w:multiLevelType w:val="hybridMultilevel"/>
-    <w:tmpl w:val="BAF605AE"/>
+    <w:tmpl w:val="67522798"/>
     <w:lvl w:ilvl="0" w:tplc="51A0EF58">
       <w:start w:val="1"/>
       <w:numFmt w:val="bullet"/>
       <w:lvlText w:val="-"/>
       <w:lvlJc w:val="left"/>
       <w:pPr>
-        <w:ind w:left="720" w:hanging="360"/>
+        <w:ind w:left="3586" w:hanging="360"/>
       </w:pPr>
       <w:rPr>
         <w:rFonts w:ascii="Calibri" w:eastAsiaTheme="minorEastAsia" w:hAnsi="Calibri" w:cs="Calibri" w:hint="default"/>
@@ -31649,7 +33389,7 @@
       <w:lvlText w:val="o"/>
       <w:lvlJc w:val="left"/>
       <w:pPr>
-        <w:ind w:left="1440" w:hanging="360"/>
+        <w:ind w:left="4306" w:hanging="360"/>
       </w:pPr>
       <w:rPr>
         <w:rFonts w:ascii="Courier New" w:hAnsi="Courier New" w:cs="Courier New" w:hint="default"/>
@@ -31661,7 +33401,7 @@
       <w:lvlText w:val=""/>
       <w:lvlJc w:val="left"/>
       <w:pPr>
-        <w:ind w:left="2160" w:hanging="360"/>
+        <w:ind w:left="5026" w:hanging="360"/>
       </w:pPr>
       <w:rPr>
         <w:rFonts w:ascii="Wingdings" w:hAnsi="Wingdings" w:hint="default"/>
@@ -31673,7 +33413,7 @@
       <w:lvlText w:val=""/>
       <w:lvlJc w:val="left"/>
       <w:pPr>
-        <w:ind w:left="2880" w:hanging="360"/>
+        <w:ind w:left="5746" w:hanging="360"/>
       </w:pPr>
       <w:rPr>
         <w:rFonts w:ascii="Symbol" w:hAnsi="Symbol" w:hint="default"/>
@@ -31685,7 +33425,7 @@
       <w:lvlText w:val="o"/>
       <w:lvlJc w:val="left"/>
       <w:pPr>
-        <w:ind w:left="3600" w:hanging="360"/>
+        <w:ind w:left="6466" w:hanging="360"/>
       </w:pPr>
       <w:rPr>
         <w:rFonts w:ascii="Courier New" w:hAnsi="Courier New" w:cs="Courier New" w:hint="default"/>
@@ -31697,7 +33437,7 @@
       <w:lvlText w:val=""/>
       <w:lvlJc w:val="left"/>
       <w:pPr>
-        <w:ind w:left="4320" w:hanging="360"/>
+        <w:ind w:left="7186" w:hanging="360"/>
       </w:pPr>
       <w:rPr>
         <w:rFonts w:ascii="Wingdings" w:hAnsi="Wingdings" w:hint="default"/>
@@ -31709,7 +33449,7 @@
       <w:lvlText w:val=""/>
       <w:lvlJc w:val="left"/>
       <w:pPr>
-        <w:ind w:left="5040" w:hanging="360"/>
+        <w:ind w:left="7906" w:hanging="360"/>
       </w:pPr>
       <w:rPr>
         <w:rFonts w:ascii="Symbol" w:hAnsi="Symbol" w:hint="default"/>
@@ -31721,7 +33461,7 @@
       <w:lvlText w:val="o"/>
       <w:lvlJc w:val="left"/>
       <w:pPr>
-        <w:ind w:left="5760" w:hanging="360"/>
+        <w:ind w:left="8626" w:hanging="360"/>
       </w:pPr>
       <w:rPr>
         <w:rFonts w:ascii="Courier New" w:hAnsi="Courier New" w:cs="Courier New" w:hint="default"/>
@@ -31733,7 +33473,7 @@
       <w:lvlText w:val=""/>
       <w:lvlJc w:val="left"/>
       <w:pPr>
-        <w:ind w:left="6480" w:hanging="360"/>
+        <w:ind w:left="9346" w:hanging="360"/>
       </w:pPr>
       <w:rPr>
         <w:rFonts w:ascii="Wingdings" w:hAnsi="Wingdings" w:hint="default"/>
@@ -31741,6 +33481,327 @@
     </w:lvl>
   </w:abstractNum>
   <w:abstractNum w:abstractNumId="5">
+    <w:nsid w:val="2B3E3576"/>
+    <w:multiLevelType w:val="hybridMultilevel"/>
+    <w:tmpl w:val="BAF605AE"/>
+    <w:lvl w:ilvl="0" w:tplc="51A0EF58">
+      <w:start w:val="1"/>
+      <w:numFmt w:val="bullet"/>
+      <w:lvlText w:val="-"/>
+      <w:lvlJc w:val="left"/>
+      <w:pPr>
+        <w:ind w:left="720" w:hanging="360"/>
+      </w:pPr>
+      <w:rPr>
+        <w:rFonts w:ascii="Calibri" w:eastAsiaTheme="minorEastAsia" w:hAnsi="Calibri" w:cs="Calibri" w:hint="default"/>
+      </w:rPr>
+    </w:lvl>
+    <w:lvl w:ilvl="1" w:tplc="0C0A0003" w:tentative="1">
+      <w:start w:val="1"/>
+      <w:numFmt w:val="bullet"/>
+      <w:lvlText w:val="o"/>
+      <w:lvlJc w:val="left"/>
+      <w:pPr>
+        <w:ind w:left="1440" w:hanging="360"/>
+      </w:pPr>
+      <w:rPr>
+        <w:rFonts w:ascii="Courier New" w:hAnsi="Courier New" w:cs="Courier New" w:hint="default"/>
+      </w:rPr>
+    </w:lvl>
+    <w:lvl w:ilvl="2" w:tplc="0C0A0005" w:tentative="1">
+      <w:start w:val="1"/>
+      <w:numFmt w:val="bullet"/>
+      <w:lvlText w:val=""/>
+      <w:lvlJc w:val="left"/>
+      <w:pPr>
+        <w:ind w:left="2160" w:hanging="360"/>
+      </w:pPr>
+      <w:rPr>
+        <w:rFonts w:ascii="Wingdings" w:hAnsi="Wingdings" w:hint="default"/>
+      </w:rPr>
+    </w:lvl>
+    <w:lvl w:ilvl="3" w:tplc="0C0A0001" w:tentative="1">
+      <w:start w:val="1"/>
+      <w:numFmt w:val="bullet"/>
+      <w:lvlText w:val=""/>
+      <w:lvlJc w:val="left"/>
+      <w:pPr>
+        <w:ind w:left="2880" w:hanging="360"/>
+      </w:pPr>
+      <w:rPr>
+        <w:rFonts w:ascii="Symbol" w:hAnsi="Symbol" w:hint="default"/>
+      </w:rPr>
+    </w:lvl>
+    <w:lvl w:ilvl="4" w:tplc="0C0A0003" w:tentative="1">
+      <w:start w:val="1"/>
+      <w:numFmt w:val="bullet"/>
+      <w:lvlText w:val="o"/>
+      <w:lvlJc w:val="left"/>
+      <w:pPr>
+        <w:ind w:left="3600" w:hanging="360"/>
+      </w:pPr>
+      <w:rPr>
+        <w:rFonts w:ascii="Courier New" w:hAnsi="Courier New" w:cs="Courier New" w:hint="default"/>
+      </w:rPr>
+    </w:lvl>
+    <w:lvl w:ilvl="5" w:tplc="0C0A0005" w:tentative="1">
+      <w:start w:val="1"/>
+      <w:numFmt w:val="bullet"/>
+      <w:lvlText w:val=""/>
+      <w:lvlJc w:val="left"/>
+      <w:pPr>
+        <w:ind w:left="4320" w:hanging="360"/>
+      </w:pPr>
+      <w:rPr>
+        <w:rFonts w:ascii="Wingdings" w:hAnsi="Wingdings" w:hint="default"/>
+      </w:rPr>
+    </w:lvl>
+    <w:lvl w:ilvl="6" w:tplc="0C0A0001" w:tentative="1">
+      <w:start w:val="1"/>
+      <w:numFmt w:val="bullet"/>
+      <w:lvlText w:val=""/>
+      <w:lvlJc w:val="left"/>
+      <w:pPr>
+        <w:ind w:left="5040" w:hanging="360"/>
+      </w:pPr>
+      <w:rPr>
+        <w:rFonts w:ascii="Symbol" w:hAnsi="Symbol" w:hint="default"/>
+      </w:rPr>
+    </w:lvl>
+    <w:lvl w:ilvl="7" w:tplc="0C0A0003" w:tentative="1">
+      <w:start w:val="1"/>
+      <w:numFmt w:val="bullet"/>
+      <w:lvlText w:val="o"/>
+      <w:lvlJc w:val="left"/>
+      <w:pPr>
+        <w:ind w:left="5760" w:hanging="360"/>
+      </w:pPr>
+      <w:rPr>
+        <w:rFonts w:ascii="Courier New" w:hAnsi="Courier New" w:cs="Courier New" w:hint="default"/>
+      </w:rPr>
+    </w:lvl>
+    <w:lvl w:ilvl="8" w:tplc="0C0A0005" w:tentative="1">
+      <w:start w:val="1"/>
+      <w:numFmt w:val="bullet"/>
+      <w:lvlText w:val=""/>
+      <w:lvlJc w:val="left"/>
+      <w:pPr>
+        <w:ind w:left="6480" w:hanging="360"/>
+      </w:pPr>
+      <w:rPr>
+        <w:rFonts w:ascii="Wingdings" w:hAnsi="Wingdings" w:hint="default"/>
+      </w:rPr>
+    </w:lvl>
+  </w:abstractNum>
+  <w:abstractNum w:abstractNumId="6">
+    <w:nsid w:val="2FDB2259"/>
+    <w:multiLevelType w:val="hybridMultilevel"/>
+    <w:tmpl w:val="2F727C7E"/>
+    <w:lvl w:ilvl="0" w:tplc="7EEE1388">
+      <w:start w:val="1"/>
+      <w:numFmt w:val="decimal"/>
+      <w:lvlText w:val="%1)"/>
+      <w:lvlJc w:val="left"/>
+      <w:pPr>
+        <w:ind w:left="1068" w:hanging="360"/>
+      </w:pPr>
+      <w:rPr>
+        <w:rFonts w:asciiTheme="minorHAnsi" w:eastAsiaTheme="minorEastAsia" w:hAnsiTheme="minorHAnsi" w:cstheme="minorBidi"/>
+        <w:sz w:val="20"/>
+        <w:szCs w:val="20"/>
+      </w:rPr>
+    </w:lvl>
+    <w:lvl w:ilvl="1" w:tplc="0C0A0003" w:tentative="1">
+      <w:start w:val="1"/>
+      <w:numFmt w:val="bullet"/>
+      <w:lvlText w:val="o"/>
+      <w:lvlJc w:val="left"/>
+      <w:pPr>
+        <w:ind w:left="1788" w:hanging="360"/>
+      </w:pPr>
+      <w:rPr>
+        <w:rFonts w:ascii="Courier New" w:hAnsi="Courier New" w:cs="Courier New" w:hint="default"/>
+      </w:rPr>
+    </w:lvl>
+    <w:lvl w:ilvl="2" w:tplc="0C0A0005" w:tentative="1">
+      <w:start w:val="1"/>
+      <w:numFmt w:val="bullet"/>
+      <w:lvlText w:val=""/>
+      <w:lvlJc w:val="left"/>
+      <w:pPr>
+        <w:ind w:left="2508" w:hanging="360"/>
+      </w:pPr>
+      <w:rPr>
+        <w:rFonts w:ascii="Wingdings" w:hAnsi="Wingdings" w:hint="default"/>
+      </w:rPr>
+    </w:lvl>
+    <w:lvl w:ilvl="3" w:tplc="0C0A0001" w:tentative="1">
+      <w:start w:val="1"/>
+      <w:numFmt w:val="bullet"/>
+      <w:lvlText w:val=""/>
+      <w:lvlJc w:val="left"/>
+      <w:pPr>
+        <w:ind w:left="3228" w:hanging="360"/>
+      </w:pPr>
+      <w:rPr>
+        <w:rFonts w:ascii="Symbol" w:hAnsi="Symbol" w:hint="default"/>
+      </w:rPr>
+    </w:lvl>
+    <w:lvl w:ilvl="4" w:tplc="0C0A0003" w:tentative="1">
+      <w:start w:val="1"/>
+      <w:numFmt w:val="bullet"/>
+      <w:lvlText w:val="o"/>
+      <w:lvlJc w:val="left"/>
+      <w:pPr>
+        <w:ind w:left="3948" w:hanging="360"/>
+      </w:pPr>
+      <w:rPr>
+        <w:rFonts w:ascii="Courier New" w:hAnsi="Courier New" w:cs="Courier New" w:hint="default"/>
+      </w:rPr>
+    </w:lvl>
+    <w:lvl w:ilvl="5" w:tplc="0C0A0005" w:tentative="1">
+      <w:start w:val="1"/>
+      <w:numFmt w:val="bullet"/>
+      <w:lvlText w:val=""/>
+      <w:lvlJc w:val="left"/>
+      <w:pPr>
+        <w:ind w:left="4668" w:hanging="360"/>
+      </w:pPr>
+      <w:rPr>
+        <w:rFonts w:ascii="Wingdings" w:hAnsi="Wingdings" w:hint="default"/>
+      </w:rPr>
+    </w:lvl>
+    <w:lvl w:ilvl="6" w:tplc="0C0A0001" w:tentative="1">
+      <w:start w:val="1"/>
+      <w:numFmt w:val="bullet"/>
+      <w:lvlText w:val=""/>
+      <w:lvlJc w:val="left"/>
+      <w:pPr>
+        <w:ind w:left="5388" w:hanging="360"/>
+      </w:pPr>
+      <w:rPr>
+        <w:rFonts w:ascii="Symbol" w:hAnsi="Symbol" w:hint="default"/>
+      </w:rPr>
+    </w:lvl>
+    <w:lvl w:ilvl="7" w:tplc="0C0A0003" w:tentative="1">
+      <w:start w:val="1"/>
+      <w:numFmt w:val="bullet"/>
+      <w:lvlText w:val="o"/>
+      <w:lvlJc w:val="left"/>
+      <w:pPr>
+        <w:ind w:left="6108" w:hanging="360"/>
+      </w:pPr>
+      <w:rPr>
+        <w:rFonts w:ascii="Courier New" w:hAnsi="Courier New" w:cs="Courier New" w:hint="default"/>
+      </w:rPr>
+    </w:lvl>
+    <w:lvl w:ilvl="8" w:tplc="0C0A0005" w:tentative="1">
+      <w:start w:val="1"/>
+      <w:numFmt w:val="bullet"/>
+      <w:lvlText w:val=""/>
+      <w:lvlJc w:val="left"/>
+      <w:pPr>
+        <w:ind w:left="6828" w:hanging="360"/>
+      </w:pPr>
+      <w:rPr>
+        <w:rFonts w:ascii="Wingdings" w:hAnsi="Wingdings" w:hint="default"/>
+      </w:rPr>
+    </w:lvl>
+  </w:abstractNum>
+  <w:abstractNum w:abstractNumId="7">
+    <w:nsid w:val="307E0BDB"/>
+    <w:multiLevelType w:val="hybridMultilevel"/>
+    <w:tmpl w:val="CF78B7E4"/>
+    <w:lvl w:ilvl="0" w:tplc="14C29320">
+      <w:start w:val="1"/>
+      <w:numFmt w:val="decimal"/>
+      <w:lvlText w:val="%1)"/>
+      <w:lvlJc w:val="left"/>
+      <w:pPr>
+        <w:ind w:left="720" w:hanging="360"/>
+      </w:pPr>
+      <w:rPr>
+        <w:rFonts w:asciiTheme="minorHAnsi" w:eastAsiaTheme="minorEastAsia" w:hAnsiTheme="minorHAnsi" w:cstheme="minorBidi" w:hint="default"/>
+        <w:b w:val="0"/>
+        <w:color w:val="auto"/>
+        <w:sz w:val="20"/>
+        <w:szCs w:val="20"/>
+      </w:rPr>
+    </w:lvl>
+    <w:lvl w:ilvl="1" w:tplc="0C0A0019" w:tentative="1">
+      <w:start w:val="1"/>
+      <w:numFmt w:val="lowerLetter"/>
+      <w:lvlText w:val="%2."/>
+      <w:lvlJc w:val="left"/>
+      <w:pPr>
+        <w:ind w:left="1440" w:hanging="360"/>
+      </w:pPr>
+    </w:lvl>
+    <w:lvl w:ilvl="2" w:tplc="0C0A001B" w:tentative="1">
+      <w:start w:val="1"/>
+      <w:numFmt w:val="lowerRoman"/>
+      <w:lvlText w:val="%3."/>
+      <w:lvlJc w:val="right"/>
+      <w:pPr>
+        <w:ind w:left="2160" w:hanging="180"/>
+      </w:pPr>
+    </w:lvl>
+    <w:lvl w:ilvl="3" w:tplc="0C0A000F" w:tentative="1">
+      <w:start w:val="1"/>
+      <w:numFmt w:val="decimal"/>
+      <w:lvlText w:val="%4."/>
+      <w:lvlJc w:val="left"/>
+      <w:pPr>
+        <w:ind w:left="2880" w:hanging="360"/>
+      </w:pPr>
+    </w:lvl>
+    <w:lvl w:ilvl="4" w:tplc="0C0A0019" w:tentative="1">
+      <w:start w:val="1"/>
+      <w:numFmt w:val="lowerLetter"/>
+      <w:lvlText w:val="%5."/>
+      <w:lvlJc w:val="left"/>
+      <w:pPr>
+        <w:ind w:left="3600" w:hanging="360"/>
+      </w:pPr>
+    </w:lvl>
+    <w:lvl w:ilvl="5" w:tplc="0C0A001B" w:tentative="1">
+      <w:start w:val="1"/>
+      <w:numFmt w:val="lowerRoman"/>
+      <w:lvlText w:val="%6."/>
+      <w:lvlJc w:val="right"/>
+      <w:pPr>
+        <w:ind w:left="4320" w:hanging="180"/>
+      </w:pPr>
+    </w:lvl>
+    <w:lvl w:ilvl="6" w:tplc="0C0A000F" w:tentative="1">
+      <w:start w:val="1"/>
+      <w:numFmt w:val="decimal"/>
+      <w:lvlText w:val="%7."/>
+      <w:lvlJc w:val="left"/>
+      <w:pPr>
+        <w:ind w:left="5040" w:hanging="360"/>
+      </w:pPr>
+    </w:lvl>
+    <w:lvl w:ilvl="7" w:tplc="0C0A0019" w:tentative="1">
+      <w:start w:val="1"/>
+      <w:numFmt w:val="lowerLetter"/>
+      <w:lvlText w:val="%8."/>
+      <w:lvlJc w:val="left"/>
+      <w:pPr>
+        <w:ind w:left="5760" w:hanging="360"/>
+      </w:pPr>
+    </w:lvl>
+    <w:lvl w:ilvl="8" w:tplc="0C0A001B" w:tentative="1">
+      <w:start w:val="1"/>
+      <w:numFmt w:val="lowerRoman"/>
+      <w:lvlText w:val="%9."/>
+      <w:lvlJc w:val="right"/>
+      <w:pPr>
+        <w:ind w:left="6480" w:hanging="180"/>
+      </w:pPr>
+    </w:lvl>
+  </w:abstractNum>
+  <w:abstractNum w:abstractNumId="8">
     <w:nsid w:val="3FAD1536"/>
     <w:multiLevelType w:val="hybridMultilevel"/>
     <w:tmpl w:val="ED1605AA"/>
@@ -31853,7 +33914,7 @@
       </w:rPr>
     </w:lvl>
   </w:abstractNum>
-  <w:abstractNum w:abstractNumId="6">
+  <w:abstractNum w:abstractNumId="9">
     <w:nsid w:val="40024BB4"/>
     <w:multiLevelType w:val="hybridMultilevel"/>
     <w:tmpl w:val="1B6A0EEC"/>
@@ -31939,7 +34000,7 @@
       </w:pPr>
     </w:lvl>
   </w:abstractNum>
-  <w:abstractNum w:abstractNumId="7">
+  <w:abstractNum w:abstractNumId="10">
     <w:nsid w:val="400B1B21"/>
     <w:multiLevelType w:val="hybridMultilevel"/>
     <w:tmpl w:val="03CE3A68"/>
@@ -32025,7 +34086,7 @@
       </w:pPr>
     </w:lvl>
   </w:abstractNum>
-  <w:abstractNum w:abstractNumId="8">
+  <w:abstractNum w:abstractNumId="11">
     <w:nsid w:val="418966F1"/>
     <w:multiLevelType w:val="hybridMultilevel"/>
     <w:tmpl w:val="FBC0AA08"/>
@@ -32114,7 +34175,120 @@
       </w:pPr>
     </w:lvl>
   </w:abstractNum>
-  <w:abstractNum w:abstractNumId="9">
+  <w:abstractNum w:abstractNumId="12">
+    <w:nsid w:val="41D82BE7"/>
+    <w:multiLevelType w:val="hybridMultilevel"/>
+    <w:tmpl w:val="DEF6160A"/>
+    <w:lvl w:ilvl="0" w:tplc="0C0A0001">
+      <w:start w:val="1"/>
+      <w:numFmt w:val="bullet"/>
+      <w:lvlText w:val=""/>
+      <w:lvlJc w:val="left"/>
+      <w:pPr>
+        <w:ind w:left="720" w:hanging="360"/>
+      </w:pPr>
+      <w:rPr>
+        <w:rFonts w:ascii="Symbol" w:hAnsi="Symbol" w:hint="default"/>
+      </w:rPr>
+    </w:lvl>
+    <w:lvl w:ilvl="1" w:tplc="0C0A0003" w:tentative="1">
+      <w:start w:val="1"/>
+      <w:numFmt w:val="bullet"/>
+      <w:lvlText w:val="o"/>
+      <w:lvlJc w:val="left"/>
+      <w:pPr>
+        <w:ind w:left="1440" w:hanging="360"/>
+      </w:pPr>
+      <w:rPr>
+        <w:rFonts w:ascii="Courier New" w:hAnsi="Courier New" w:cs="Courier New" w:hint="default"/>
+      </w:rPr>
+    </w:lvl>
+    <w:lvl w:ilvl="2" w:tplc="0C0A0005" w:tentative="1">
+      <w:start w:val="1"/>
+      <w:numFmt w:val="bullet"/>
+      <w:lvlText w:val=""/>
+      <w:lvlJc w:val="left"/>
+      <w:pPr>
+        <w:ind w:left="2160" w:hanging="360"/>
+      </w:pPr>
+      <w:rPr>
+        <w:rFonts w:ascii="Wingdings" w:hAnsi="Wingdings" w:hint="default"/>
+      </w:rPr>
+    </w:lvl>
+    <w:lvl w:ilvl="3" w:tplc="0C0A0001" w:tentative="1">
+      <w:start w:val="1"/>
+      <w:numFmt w:val="bullet"/>
+      <w:lvlText w:val=""/>
+      <w:lvlJc w:val="left"/>
+      <w:pPr>
+        <w:ind w:left="2880" w:hanging="360"/>
+      </w:pPr>
+      <w:rPr>
+        <w:rFonts w:ascii="Symbol" w:hAnsi="Symbol" w:hint="default"/>
+      </w:rPr>
+    </w:lvl>
+    <w:lvl w:ilvl="4" w:tplc="0C0A0003" w:tentative="1">
+      <w:start w:val="1"/>
+      <w:numFmt w:val="bullet"/>
+      <w:lvlText w:val="o"/>
+      <w:lvlJc w:val="left"/>
+      <w:pPr>
+        <w:ind w:left="3600" w:hanging="360"/>
+      </w:pPr>
+      <w:rPr>
+        <w:rFonts w:ascii="Courier New" w:hAnsi="Courier New" w:cs="Courier New" w:hint="default"/>
+      </w:rPr>
+    </w:lvl>
+    <w:lvl w:ilvl="5" w:tplc="0C0A0005" w:tentative="1">
+      <w:start w:val="1"/>
+      <w:numFmt w:val="bullet"/>
+      <w:lvlText w:val=""/>
+      <w:lvlJc w:val="left"/>
+      <w:pPr>
+        <w:ind w:left="4320" w:hanging="360"/>
+      </w:pPr>
+      <w:rPr>
+        <w:rFonts w:ascii="Wingdings" w:hAnsi="Wingdings" w:hint="default"/>
+      </w:rPr>
+    </w:lvl>
+    <w:lvl w:ilvl="6" w:tplc="0C0A0001" w:tentative="1">
+      <w:start w:val="1"/>
+      <w:numFmt w:val="bullet"/>
+      <w:lvlText w:val=""/>
+      <w:lvlJc w:val="left"/>
+      <w:pPr>
+        <w:ind w:left="5040" w:hanging="360"/>
+      </w:pPr>
+      <w:rPr>
+        <w:rFonts w:ascii="Symbol" w:hAnsi="Symbol" w:hint="default"/>
+      </w:rPr>
+    </w:lvl>
+    <w:lvl w:ilvl="7" w:tplc="0C0A0003" w:tentative="1">
+      <w:start w:val="1"/>
+      <w:numFmt w:val="bullet"/>
+      <w:lvlText w:val="o"/>
+      <w:lvlJc w:val="left"/>
+      <w:pPr>
+        <w:ind w:left="5760" w:hanging="360"/>
+      </w:pPr>
+      <w:rPr>
+        <w:rFonts w:ascii="Courier New" w:hAnsi="Courier New" w:cs="Courier New" w:hint="default"/>
+      </w:rPr>
+    </w:lvl>
+    <w:lvl w:ilvl="8" w:tplc="0C0A0005" w:tentative="1">
+      <w:start w:val="1"/>
+      <w:numFmt w:val="bullet"/>
+      <w:lvlText w:val=""/>
+      <w:lvlJc w:val="left"/>
+      <w:pPr>
+        <w:ind w:left="6480" w:hanging="360"/>
+      </w:pPr>
+      <w:rPr>
+        <w:rFonts w:ascii="Wingdings" w:hAnsi="Wingdings" w:hint="default"/>
+      </w:rPr>
+    </w:lvl>
+  </w:abstractNum>
+  <w:abstractNum w:abstractNumId="13">
     <w:nsid w:val="45AB044D"/>
     <w:multiLevelType w:val="hybridMultilevel"/>
     <w:tmpl w:val="36FA7110"/>
@@ -32203,7 +34377,7 @@
       </w:pPr>
     </w:lvl>
   </w:abstractNum>
-  <w:abstractNum w:abstractNumId="10">
+  <w:abstractNum w:abstractNumId="14">
     <w:nsid w:val="48923C52"/>
     <w:multiLevelType w:val="multilevel"/>
     <w:tmpl w:val="0C0A001F"/>
@@ -32289,7 +34463,7 @@
       </w:pPr>
     </w:lvl>
   </w:abstractNum>
-  <w:abstractNum w:abstractNumId="11">
+  <w:abstractNum w:abstractNumId="15">
     <w:nsid w:val="49E818AD"/>
     <w:multiLevelType w:val="hybridMultilevel"/>
     <w:tmpl w:val="A2EA598A"/>
@@ -32402,7 +34576,7 @@
       </w:rPr>
     </w:lvl>
   </w:abstractNum>
-  <w:abstractNum w:abstractNumId="12">
+  <w:abstractNum w:abstractNumId="16">
     <w:nsid w:val="4DDE1211"/>
     <w:multiLevelType w:val="hybridMultilevel"/>
     <w:tmpl w:val="665AED18"/>
@@ -32515,7 +34689,7 @@
       </w:rPr>
     </w:lvl>
   </w:abstractNum>
-  <w:abstractNum w:abstractNumId="13">
+  <w:abstractNum w:abstractNumId="17">
     <w:nsid w:val="50ED4FD7"/>
     <w:multiLevelType w:val="hybridMultilevel"/>
     <w:tmpl w:val="34225196"/>
@@ -32628,7 +34802,7 @@
       </w:rPr>
     </w:lvl>
   </w:abstractNum>
-  <w:abstractNum w:abstractNumId="14">
+  <w:abstractNum w:abstractNumId="18">
     <w:nsid w:val="53942BC3"/>
     <w:multiLevelType w:val="hybridMultilevel"/>
     <w:tmpl w:val="1B60A6FA"/>
@@ -32741,10 +34915,10 @@
       </w:rPr>
     </w:lvl>
   </w:abstractNum>
-  <w:abstractNum w:abstractNumId="15">
-    <w:nsid w:val="60597821"/>
+  <w:abstractNum w:abstractNumId="19">
+    <w:nsid w:val="5BF22C22"/>
     <w:multiLevelType w:val="hybridMultilevel"/>
-    <w:tmpl w:val="E250B730"/>
+    <w:tmpl w:val="A8DCA7AC"/>
     <w:lvl w:ilvl="0" w:tplc="0C0A0001">
       <w:start w:val="1"/>
       <w:numFmt w:val="bullet"/>
@@ -32854,10 +35028,10 @@
       </w:rPr>
     </w:lvl>
   </w:abstractNum>
-  <w:abstractNum w:abstractNumId="16">
-    <w:nsid w:val="6EF04D1C"/>
+  <w:abstractNum w:abstractNumId="20">
+    <w:nsid w:val="60597821"/>
     <w:multiLevelType w:val="hybridMultilevel"/>
-    <w:tmpl w:val="034E26F4"/>
+    <w:tmpl w:val="E250B730"/>
     <w:lvl w:ilvl="0" w:tplc="0C0A0001">
       <w:start w:val="1"/>
       <w:numFmt w:val="bullet"/>
@@ -32967,10 +35141,10 @@
       </w:rPr>
     </w:lvl>
   </w:abstractNum>
-  <w:abstractNum w:abstractNumId="17">
-    <w:nsid w:val="6FC120AC"/>
+  <w:abstractNum w:abstractNumId="21">
+    <w:nsid w:val="6EF04D1C"/>
     <w:multiLevelType w:val="hybridMultilevel"/>
-    <w:tmpl w:val="B7EEB3AA"/>
+    <w:tmpl w:val="034E26F4"/>
     <w:lvl w:ilvl="0" w:tplc="0C0A0001">
       <w:start w:val="1"/>
       <w:numFmt w:val="bullet"/>
@@ -33080,10 +35254,10 @@
       </w:rPr>
     </w:lvl>
   </w:abstractNum>
-  <w:abstractNum w:abstractNumId="18">
-    <w:nsid w:val="73C802F8"/>
+  <w:abstractNum w:abstractNumId="22">
+    <w:nsid w:val="6FC120AC"/>
     <w:multiLevelType w:val="hybridMultilevel"/>
-    <w:tmpl w:val="1EDE8AAC"/>
+    <w:tmpl w:val="B7EEB3AA"/>
     <w:lvl w:ilvl="0" w:tplc="0C0A0001">
       <w:start w:val="1"/>
       <w:numFmt w:val="bullet"/>
@@ -33193,103 +35367,17 @@
       </w:rPr>
     </w:lvl>
   </w:abstractNum>
-  <w:abstractNum w:abstractNumId="19">
-    <w:nsid w:val="773039EB"/>
+  <w:abstractNum w:abstractNumId="23">
+    <w:nsid w:val="73C802F8"/>
     <w:multiLevelType w:val="hybridMultilevel"/>
-    <w:tmpl w:val="5F1AE80C"/>
-    <w:lvl w:ilvl="0" w:tplc="0C0A000F">
-      <w:start w:val="1"/>
-      <w:numFmt w:val="decimal"/>
-      <w:lvlText w:val="%1."/>
-      <w:lvlJc w:val="left"/>
-      <w:pPr>
-        <w:ind w:left="720" w:hanging="360"/>
-      </w:pPr>
-    </w:lvl>
-    <w:lvl w:ilvl="1" w:tplc="0C0A0019" w:tentative="1">
-      <w:start w:val="1"/>
-      <w:numFmt w:val="lowerLetter"/>
-      <w:lvlText w:val="%2."/>
-      <w:lvlJc w:val="left"/>
-      <w:pPr>
-        <w:ind w:left="1440" w:hanging="360"/>
-      </w:pPr>
-    </w:lvl>
-    <w:lvl w:ilvl="2" w:tplc="0C0A001B" w:tentative="1">
-      <w:start w:val="1"/>
-      <w:numFmt w:val="lowerRoman"/>
-      <w:lvlText w:val="%3."/>
-      <w:lvlJc w:val="right"/>
-      <w:pPr>
-        <w:ind w:left="2160" w:hanging="180"/>
-      </w:pPr>
-    </w:lvl>
-    <w:lvl w:ilvl="3" w:tplc="0C0A000F" w:tentative="1">
-      <w:start w:val="1"/>
-      <w:numFmt w:val="decimal"/>
-      <w:lvlText w:val="%4."/>
-      <w:lvlJc w:val="left"/>
-      <w:pPr>
-        <w:ind w:left="2880" w:hanging="360"/>
-      </w:pPr>
-    </w:lvl>
-    <w:lvl w:ilvl="4" w:tplc="0C0A0019" w:tentative="1">
-      <w:start w:val="1"/>
-      <w:numFmt w:val="lowerLetter"/>
-      <w:lvlText w:val="%5."/>
-      <w:lvlJc w:val="left"/>
-      <w:pPr>
-        <w:ind w:left="3600" w:hanging="360"/>
-      </w:pPr>
-    </w:lvl>
-    <w:lvl w:ilvl="5" w:tplc="0C0A001B" w:tentative="1">
-      <w:start w:val="1"/>
-      <w:numFmt w:val="lowerRoman"/>
-      <w:lvlText w:val="%6."/>
-      <w:lvlJc w:val="right"/>
-      <w:pPr>
-        <w:ind w:left="4320" w:hanging="180"/>
-      </w:pPr>
-    </w:lvl>
-    <w:lvl w:ilvl="6" w:tplc="0C0A000F" w:tentative="1">
-      <w:start w:val="1"/>
-      <w:numFmt w:val="decimal"/>
-      <w:lvlText w:val="%7."/>
-      <w:lvlJc w:val="left"/>
-      <w:pPr>
-        <w:ind w:left="5040" w:hanging="360"/>
-      </w:pPr>
-    </w:lvl>
-    <w:lvl w:ilvl="7" w:tplc="0C0A0019" w:tentative="1">
-      <w:start w:val="1"/>
-      <w:numFmt w:val="lowerLetter"/>
-      <w:lvlText w:val="%8."/>
-      <w:lvlJc w:val="left"/>
-      <w:pPr>
-        <w:ind w:left="5760" w:hanging="360"/>
-      </w:pPr>
-    </w:lvl>
-    <w:lvl w:ilvl="8" w:tplc="0C0A001B" w:tentative="1">
-      <w:start w:val="1"/>
-      <w:numFmt w:val="lowerRoman"/>
-      <w:lvlText w:val="%9."/>
-      <w:lvlJc w:val="right"/>
-      <w:pPr>
-        <w:ind w:left="6480" w:hanging="180"/>
-      </w:pPr>
-    </w:lvl>
-  </w:abstractNum>
-  <w:abstractNum w:abstractNumId="20">
-    <w:nsid w:val="79D77E28"/>
-    <w:multiLevelType w:val="hybridMultilevel"/>
-    <w:tmpl w:val="3FA61176"/>
+    <w:tmpl w:val="1EDE8AAC"/>
     <w:lvl w:ilvl="0" w:tplc="0C0A0001">
       <w:start w:val="1"/>
       <w:numFmt w:val="bullet"/>
       <w:lvlText w:val=""/>
       <w:lvlJc w:val="left"/>
       <w:pPr>
-        <w:ind w:left="360" w:hanging="360"/>
+        <w:ind w:left="720" w:hanging="360"/>
       </w:pPr>
       <w:rPr>
         <w:rFonts w:ascii="Symbol" w:hAnsi="Symbol" w:hint="default"/>
@@ -33301,7 +35389,7 @@
       <w:lvlText w:val="o"/>
       <w:lvlJc w:val="left"/>
       <w:pPr>
-        <w:ind w:left="1080" w:hanging="360"/>
+        <w:ind w:left="1440" w:hanging="360"/>
       </w:pPr>
       <w:rPr>
         <w:rFonts w:ascii="Courier New" w:hAnsi="Courier New" w:cs="Courier New" w:hint="default"/>
@@ -33313,7 +35401,7 @@
       <w:lvlText w:val=""/>
       <w:lvlJc w:val="left"/>
       <w:pPr>
-        <w:ind w:left="1800" w:hanging="360"/>
+        <w:ind w:left="2160" w:hanging="360"/>
       </w:pPr>
       <w:rPr>
         <w:rFonts w:ascii="Wingdings" w:hAnsi="Wingdings" w:hint="default"/>
@@ -33325,7 +35413,7 @@
       <w:lvlText w:val=""/>
       <w:lvlJc w:val="left"/>
       <w:pPr>
-        <w:ind w:left="2520" w:hanging="360"/>
+        <w:ind w:left="2880" w:hanging="360"/>
       </w:pPr>
       <w:rPr>
         <w:rFonts w:ascii="Symbol" w:hAnsi="Symbol" w:hint="default"/>
@@ -33337,7 +35425,7 @@
       <w:lvlText w:val="o"/>
       <w:lvlJc w:val="left"/>
       <w:pPr>
-        <w:ind w:left="3240" w:hanging="360"/>
+        <w:ind w:left="3600" w:hanging="360"/>
       </w:pPr>
       <w:rPr>
         <w:rFonts w:ascii="Courier New" w:hAnsi="Courier New" w:cs="Courier New" w:hint="default"/>
@@ -33349,7 +35437,7 @@
       <w:lvlText w:val=""/>
       <w:lvlJc w:val="left"/>
       <w:pPr>
-        <w:ind w:left="3960" w:hanging="360"/>
+        <w:ind w:left="4320" w:hanging="360"/>
       </w:pPr>
       <w:rPr>
         <w:rFonts w:ascii="Wingdings" w:hAnsi="Wingdings" w:hint="default"/>
@@ -33361,7 +35449,7 @@
       <w:lvlText w:val=""/>
       <w:lvlJc w:val="left"/>
       <w:pPr>
-        <w:ind w:left="4680" w:hanging="360"/>
+        <w:ind w:left="5040" w:hanging="360"/>
       </w:pPr>
       <w:rPr>
         <w:rFonts w:ascii="Symbol" w:hAnsi="Symbol" w:hint="default"/>
@@ -33373,7 +35461,7 @@
       <w:lvlText w:val="o"/>
       <w:lvlJc w:val="left"/>
       <w:pPr>
-        <w:ind w:left="5400" w:hanging="360"/>
+        <w:ind w:left="5760" w:hanging="360"/>
       </w:pPr>
       <w:rPr>
         <w:rFonts w:ascii="Courier New" w:hAnsi="Courier New" w:cs="Courier New" w:hint="default"/>
@@ -33385,6 +35473,205 @@
       <w:lvlText w:val=""/>
       <w:lvlJc w:val="left"/>
       <w:pPr>
+        <w:ind w:left="6480" w:hanging="360"/>
+      </w:pPr>
+      <w:rPr>
+        <w:rFonts w:ascii="Wingdings" w:hAnsi="Wingdings" w:hint="default"/>
+      </w:rPr>
+    </w:lvl>
+  </w:abstractNum>
+  <w:abstractNum w:abstractNumId="24">
+    <w:nsid w:val="773039EB"/>
+    <w:multiLevelType w:val="hybridMultilevel"/>
+    <w:tmpl w:val="5F1AE80C"/>
+    <w:lvl w:ilvl="0" w:tplc="0C0A000F">
+      <w:start w:val="1"/>
+      <w:numFmt w:val="decimal"/>
+      <w:lvlText w:val="%1."/>
+      <w:lvlJc w:val="left"/>
+      <w:pPr>
+        <w:ind w:left="720" w:hanging="360"/>
+      </w:pPr>
+    </w:lvl>
+    <w:lvl w:ilvl="1" w:tplc="0C0A0019" w:tentative="1">
+      <w:start w:val="1"/>
+      <w:numFmt w:val="lowerLetter"/>
+      <w:lvlText w:val="%2."/>
+      <w:lvlJc w:val="left"/>
+      <w:pPr>
+        <w:ind w:left="1440" w:hanging="360"/>
+      </w:pPr>
+    </w:lvl>
+    <w:lvl w:ilvl="2" w:tplc="0C0A001B" w:tentative="1">
+      <w:start w:val="1"/>
+      <w:numFmt w:val="lowerRoman"/>
+      <w:lvlText w:val="%3."/>
+      <w:lvlJc w:val="right"/>
+      <w:pPr>
+        <w:ind w:left="2160" w:hanging="180"/>
+      </w:pPr>
+    </w:lvl>
+    <w:lvl w:ilvl="3" w:tplc="0C0A000F" w:tentative="1">
+      <w:start w:val="1"/>
+      <w:numFmt w:val="decimal"/>
+      <w:lvlText w:val="%4."/>
+      <w:lvlJc w:val="left"/>
+      <w:pPr>
+        <w:ind w:left="2880" w:hanging="360"/>
+      </w:pPr>
+    </w:lvl>
+    <w:lvl w:ilvl="4" w:tplc="0C0A0019" w:tentative="1">
+      <w:start w:val="1"/>
+      <w:numFmt w:val="lowerLetter"/>
+      <w:lvlText w:val="%5."/>
+      <w:lvlJc w:val="left"/>
+      <w:pPr>
+        <w:ind w:left="3600" w:hanging="360"/>
+      </w:pPr>
+    </w:lvl>
+    <w:lvl w:ilvl="5" w:tplc="0C0A001B" w:tentative="1">
+      <w:start w:val="1"/>
+      <w:numFmt w:val="lowerRoman"/>
+      <w:lvlText w:val="%6."/>
+      <w:lvlJc w:val="right"/>
+      <w:pPr>
+        <w:ind w:left="4320" w:hanging="180"/>
+      </w:pPr>
+    </w:lvl>
+    <w:lvl w:ilvl="6" w:tplc="0C0A000F" w:tentative="1">
+      <w:start w:val="1"/>
+      <w:numFmt w:val="decimal"/>
+      <w:lvlText w:val="%7."/>
+      <w:lvlJc w:val="left"/>
+      <w:pPr>
+        <w:ind w:left="5040" w:hanging="360"/>
+      </w:pPr>
+    </w:lvl>
+    <w:lvl w:ilvl="7" w:tplc="0C0A0019" w:tentative="1">
+      <w:start w:val="1"/>
+      <w:numFmt w:val="lowerLetter"/>
+      <w:lvlText w:val="%8."/>
+      <w:lvlJc w:val="left"/>
+      <w:pPr>
+        <w:ind w:left="5760" w:hanging="360"/>
+      </w:pPr>
+    </w:lvl>
+    <w:lvl w:ilvl="8" w:tplc="0C0A001B" w:tentative="1">
+      <w:start w:val="1"/>
+      <w:numFmt w:val="lowerRoman"/>
+      <w:lvlText w:val="%9."/>
+      <w:lvlJc w:val="right"/>
+      <w:pPr>
+        <w:ind w:left="6480" w:hanging="180"/>
+      </w:pPr>
+    </w:lvl>
+  </w:abstractNum>
+  <w:abstractNum w:abstractNumId="25">
+    <w:nsid w:val="79D77E28"/>
+    <w:multiLevelType w:val="hybridMultilevel"/>
+    <w:tmpl w:val="3FA61176"/>
+    <w:lvl w:ilvl="0" w:tplc="0C0A0001">
+      <w:start w:val="1"/>
+      <w:numFmt w:val="bullet"/>
+      <w:lvlText w:val=""/>
+      <w:lvlJc w:val="left"/>
+      <w:pPr>
+        <w:ind w:left="360" w:hanging="360"/>
+      </w:pPr>
+      <w:rPr>
+        <w:rFonts w:ascii="Symbol" w:hAnsi="Symbol" w:hint="default"/>
+      </w:rPr>
+    </w:lvl>
+    <w:lvl w:ilvl="1" w:tplc="0C0A0003" w:tentative="1">
+      <w:start w:val="1"/>
+      <w:numFmt w:val="bullet"/>
+      <w:lvlText w:val="o"/>
+      <w:lvlJc w:val="left"/>
+      <w:pPr>
+        <w:ind w:left="1080" w:hanging="360"/>
+      </w:pPr>
+      <w:rPr>
+        <w:rFonts w:ascii="Courier New" w:hAnsi="Courier New" w:cs="Courier New" w:hint="default"/>
+      </w:rPr>
+    </w:lvl>
+    <w:lvl w:ilvl="2" w:tplc="0C0A0005" w:tentative="1">
+      <w:start w:val="1"/>
+      <w:numFmt w:val="bullet"/>
+      <w:lvlText w:val=""/>
+      <w:lvlJc w:val="left"/>
+      <w:pPr>
+        <w:ind w:left="1800" w:hanging="360"/>
+      </w:pPr>
+      <w:rPr>
+        <w:rFonts w:ascii="Wingdings" w:hAnsi="Wingdings" w:hint="default"/>
+      </w:rPr>
+    </w:lvl>
+    <w:lvl w:ilvl="3" w:tplc="0C0A0001" w:tentative="1">
+      <w:start w:val="1"/>
+      <w:numFmt w:val="bullet"/>
+      <w:lvlText w:val=""/>
+      <w:lvlJc w:val="left"/>
+      <w:pPr>
+        <w:ind w:left="2520" w:hanging="360"/>
+      </w:pPr>
+      <w:rPr>
+        <w:rFonts w:ascii="Symbol" w:hAnsi="Symbol" w:hint="default"/>
+      </w:rPr>
+    </w:lvl>
+    <w:lvl w:ilvl="4" w:tplc="0C0A0003" w:tentative="1">
+      <w:start w:val="1"/>
+      <w:numFmt w:val="bullet"/>
+      <w:lvlText w:val="o"/>
+      <w:lvlJc w:val="left"/>
+      <w:pPr>
+        <w:ind w:left="3240" w:hanging="360"/>
+      </w:pPr>
+      <w:rPr>
+        <w:rFonts w:ascii="Courier New" w:hAnsi="Courier New" w:cs="Courier New" w:hint="default"/>
+      </w:rPr>
+    </w:lvl>
+    <w:lvl w:ilvl="5" w:tplc="0C0A0005" w:tentative="1">
+      <w:start w:val="1"/>
+      <w:numFmt w:val="bullet"/>
+      <w:lvlText w:val=""/>
+      <w:lvlJc w:val="left"/>
+      <w:pPr>
+        <w:ind w:left="3960" w:hanging="360"/>
+      </w:pPr>
+      <w:rPr>
+        <w:rFonts w:ascii="Wingdings" w:hAnsi="Wingdings" w:hint="default"/>
+      </w:rPr>
+    </w:lvl>
+    <w:lvl w:ilvl="6" w:tplc="0C0A0001" w:tentative="1">
+      <w:start w:val="1"/>
+      <w:numFmt w:val="bullet"/>
+      <w:lvlText w:val=""/>
+      <w:lvlJc w:val="left"/>
+      <w:pPr>
+        <w:ind w:left="4680" w:hanging="360"/>
+      </w:pPr>
+      <w:rPr>
+        <w:rFonts w:ascii="Symbol" w:hAnsi="Symbol" w:hint="default"/>
+      </w:rPr>
+    </w:lvl>
+    <w:lvl w:ilvl="7" w:tplc="0C0A0003" w:tentative="1">
+      <w:start w:val="1"/>
+      <w:numFmt w:val="bullet"/>
+      <w:lvlText w:val="o"/>
+      <w:lvlJc w:val="left"/>
+      <w:pPr>
+        <w:ind w:left="5400" w:hanging="360"/>
+      </w:pPr>
+      <w:rPr>
+        <w:rFonts w:ascii="Courier New" w:hAnsi="Courier New" w:cs="Courier New" w:hint="default"/>
+      </w:rPr>
+    </w:lvl>
+    <w:lvl w:ilvl="8" w:tplc="0C0A0005" w:tentative="1">
+      <w:start w:val="1"/>
+      <w:numFmt w:val="bullet"/>
+      <w:lvlText w:val=""/>
+      <w:lvlJc w:val="left"/>
+      <w:pPr>
         <w:ind w:left="6120" w:hanging="360"/>
       </w:pPr>
       <w:rPr>
@@ -33396,64 +35683,79 @@
     <w:abstractNumId w:val="1"/>
   </w:num>
   <w:num w:numId="2">
-    <w:abstractNumId w:val="4"/>
+    <w:abstractNumId w:val="5"/>
   </w:num>
   <w:num w:numId="3">
-    <w:abstractNumId w:val="8"/>
+    <w:abstractNumId w:val="11"/>
   </w:num>
   <w:num w:numId="4">
-    <w:abstractNumId w:val="9"/>
+    <w:abstractNumId w:val="13"/>
   </w:num>
   <w:num w:numId="5">
-    <w:abstractNumId w:val="14"/>
+    <w:abstractNumId w:val="18"/>
   </w:num>
   <w:num w:numId="6">
-    <w:abstractNumId w:val="20"/>
+    <w:abstractNumId w:val="25"/>
   </w:num>
   <w:num w:numId="7">
     <w:abstractNumId w:val="3"/>
   </w:num>
   <w:num w:numId="8">
-    <w:abstractNumId w:val="6"/>
+    <w:abstractNumId w:val="9"/>
   </w:num>
   <w:num w:numId="9">
-    <w:abstractNumId w:val="7"/>
+    <w:abstractNumId w:val="10"/>
   </w:num>
   <w:num w:numId="10">
-    <w:abstractNumId w:val="5"/>
+    <w:abstractNumId w:val="8"/>
   </w:num>
   <w:num w:numId="11">
-    <w:abstractNumId w:val="10"/>
+    <w:abstractNumId w:val="14"/>
   </w:num>
   <w:num w:numId="12">
-    <w:abstractNumId w:val="18"/>
+    <w:abstractNumId w:val="23"/>
   </w:num>
   <w:num w:numId="13">
-    <w:abstractNumId w:val="11"/>
+    <w:abstractNumId w:val="15"/>
   </w:num>
   <w:num w:numId="14">
-    <w:abstractNumId w:val="13"/>
+    <w:abstractNumId w:val="17"/>
   </w:num>
   <w:num w:numId="15">
     <w:abstractNumId w:val="2"/>
   </w:num>
   <w:num w:numId="16">
-    <w:abstractNumId w:val="17"/>
+    <w:abstractNumId w:val="22"/>
   </w:num>
   <w:num w:numId="17">
-    <w:abstractNumId w:val="19"/>
+    <w:abstractNumId w:val="24"/>
   </w:num>
   <w:num w:numId="18">
-    <w:abstractNumId w:val="12"/>
+    <w:abstractNumId w:val="16"/>
   </w:num>
   <w:num w:numId="19">
-    <w:abstractNumId w:val="15"/>
+    <w:abstractNumId w:val="20"/>
   </w:num>
   <w:num w:numId="20">
     <w:abstractNumId w:val="0"/>
   </w:num>
   <w:num w:numId="21">
-    <w:abstractNumId w:val="16"/>
+    <w:abstractNumId w:val="21"/>
+  </w:num>
+  <w:num w:numId="22">
+    <w:abstractNumId w:val="19"/>
+  </w:num>
+  <w:num w:numId="23">
+    <w:abstractNumId w:val="12"/>
+  </w:num>
+  <w:num w:numId="24">
+    <w:abstractNumId w:val="4"/>
+  </w:num>
+  <w:num w:numId="25">
+    <w:abstractNumId w:val="6"/>
+  </w:num>
+  <w:num w:numId="26">
+    <w:abstractNumId w:val="7"/>
   </w:num>
   <w:numIdMacAtCleanup w:val="10"/>
 </w:numbering>
@@ -33842,6 +36144,7 @@
   <w:style w:type="character" w:default="1" w:styleId="Fuentedeprrafopredeter">
     <w:name w:val="Default Paragraph Font"/>
     <w:uiPriority w:val="1"/>
+    <w:semiHidden/>
     <w:unhideWhenUsed/>
   </w:style>
   <w:style w:type="table" w:default="1" w:styleId="Tablanormal">
@@ -35228,11 +37531,11 @@
           </c:val>
         </c:ser>
         <c:marker val="1"/>
-        <c:axId val="99350016"/>
-        <c:axId val="99351936"/>
+        <c:axId val="104571264"/>
+        <c:axId val="104572800"/>
       </c:lineChart>
       <c:catAx>
-        <c:axId val="99350016"/>
+        <c:axId val="104571264"/>
         <c:scaling>
           <c:orientation val="minMax"/>
         </c:scaling>
@@ -35249,14 +37552,14 @@
             <a:endParaRPr lang="es-ES"/>
           </a:p>
         </c:txPr>
-        <c:crossAx val="99351936"/>
+        <c:crossAx val="104572800"/>
         <c:crosses val="autoZero"/>
         <c:auto val="1"/>
         <c:lblAlgn val="ctr"/>
         <c:lblOffset val="100"/>
       </c:catAx>
       <c:valAx>
-        <c:axId val="99351936"/>
+        <c:axId val="104572800"/>
         <c:scaling>
           <c:orientation val="minMax"/>
         </c:scaling>
@@ -35274,7 +37577,7 @@
             <a:endParaRPr lang="es-ES"/>
           </a:p>
         </c:txPr>
-        <c:crossAx val="99350016"/>
+        <c:crossAx val="104571264"/>
         <c:crosses val="autoZero"/>
         <c:crossBetween val="between"/>
         <c:dispUnits>
@@ -35459,7 +37762,7 @@
                 <c:formatCode>0%</c:formatCode>
                 <c:ptCount val="4"/>
                 <c:pt idx="0">
-                  <c:v>0.75000000000000333</c:v>
+                  <c:v>0.75000000000000377</c:v>
                 </c:pt>
                 <c:pt idx="1">
                   <c:v>0.17300000000000001</c:v>
@@ -35474,11 +37777,11 @@
             </c:numRef>
           </c:val>
         </c:ser>
-        <c:axId val="99169024"/>
-        <c:axId val="99170560"/>
+        <c:axId val="110941312"/>
+        <c:axId val="110943616"/>
       </c:barChart>
       <c:catAx>
-        <c:axId val="99169024"/>
+        <c:axId val="110941312"/>
         <c:scaling>
           <c:orientation val="minMax"/>
         </c:scaling>
@@ -35495,14 +37798,14 @@
             <a:endParaRPr lang="es-ES"/>
           </a:p>
         </c:txPr>
-        <c:crossAx val="99170560"/>
+        <c:crossAx val="110943616"/>
         <c:crosses val="autoZero"/>
         <c:auto val="1"/>
         <c:lblAlgn val="ctr"/>
         <c:lblOffset val="100"/>
       </c:catAx>
       <c:valAx>
-        <c:axId val="99170560"/>
+        <c:axId val="110943616"/>
         <c:scaling>
           <c:orientation val="minMax"/>
         </c:scaling>
@@ -35520,7 +37823,7 @@
             <a:endParaRPr lang="es-ES"/>
           </a:p>
         </c:txPr>
-        <c:crossAx val="99169024"/>
+        <c:crossAx val="110941312"/>
         <c:crosses val="autoZero"/>
         <c:crossBetween val="between"/>
       </c:valAx>
@@ -35638,11 +37941,11 @@
             </c:numRef>
           </c:val>
         </c:ser>
-        <c:axId val="81983744"/>
-        <c:axId val="99065856"/>
+        <c:axId val="56997376"/>
+        <c:axId val="56998912"/>
       </c:barChart>
       <c:catAx>
-        <c:axId val="81983744"/>
+        <c:axId val="56997376"/>
         <c:scaling>
           <c:orientation val="minMax"/>
         </c:scaling>
@@ -35659,14 +37962,14 @@
             <a:endParaRPr lang="es-ES"/>
           </a:p>
         </c:txPr>
-        <c:crossAx val="99065856"/>
+        <c:crossAx val="56998912"/>
         <c:crosses val="autoZero"/>
         <c:auto val="1"/>
         <c:lblAlgn val="ctr"/>
         <c:lblOffset val="100"/>
       </c:catAx>
       <c:valAx>
-        <c:axId val="99065856"/>
+        <c:axId val="56998912"/>
         <c:scaling>
           <c:orientation val="minMax"/>
         </c:scaling>
@@ -35684,7 +37987,7 @@
             <a:endParaRPr lang="es-ES"/>
           </a:p>
         </c:txPr>
-        <c:crossAx val="81983744"/>
+        <c:crossAx val="56997376"/>
         <c:crosses val="autoZero"/>
         <c:crossBetween val="between"/>
       </c:valAx>
@@ -35861,6 +38164,7 @@
     <w:rsid w:val="0027435C"/>
     <w:rsid w:val="002E00D3"/>
     <w:rsid w:val="002E469B"/>
+    <w:rsid w:val="005876A2"/>
     <w:rsid w:val="0079353D"/>
     <w:rsid w:val="007A79B8"/>
     <w:rsid w:val="008A39BE"/>
@@ -35872,6 +38176,7 @@
     <w:rsid w:val="00C96750"/>
     <w:rsid w:val="00CD147D"/>
     <w:rsid w:val="00D02EDC"/>
+    <w:rsid w:val="00DD0051"/>
     <w:rsid w:val="00E14BDE"/>
     <w:rsid w:val="00E80460"/>
     <w:rsid w:val="00ED307F"/>
@@ -38117,7 +40422,7 @@
 </file>
 
 <file path=customXml/itemProps1.xml><?xml version="1.0" encoding="utf-8"?>
-<ds:datastoreItem xmlns:ds="http://schemas.openxmlformats.org/officeDocument/2006/customXml" ds:itemID="{3FC25E04-CF06-4E89-9199-ECE4B002B04B}">
+<ds:datastoreItem xmlns:ds="http://schemas.openxmlformats.org/officeDocument/2006/customXml" ds:itemID="{044ED0BF-9858-489B-A006-6494EA1791BB}">
   <ds:schemaRefs>
     <ds:schemaRef ds:uri="http://schemas.openxmlformats.org/officeDocument/2006/bibliography"/>
   </ds:schemaRefs>

</xml_diff>